<commit_message>
proj review II updated
</commit_message>
<xml_diff>
--- a/Documentations/Review II formatted.docx
+++ b/Documentations/Review II formatted.docx
@@ -835,7 +835,6 @@
         </w:rPr>
         <w:t xml:space="preserve">The dataset undergoes comprehensive preprocessing, including advanced data augmentation techniques, intelligent shuffling, efficient caching, and optimized batching. Our pipeline leverages TensorFlow's </w:t>
       </w:r>
-      <w:proofErr w:type="spellStart"/>
       <w:r>
         <w:rPr>
           <w:i/>
@@ -844,7 +843,6 @@
         </w:rPr>
         <w:t>tf.data</w:t>
       </w:r>
-      <w:proofErr w:type="spellEnd"/>
       <w:r>
         <w:rPr>
           <w:lang w:val="en-IN" w:eastAsia="en-US"/>
@@ -994,6 +992,7 @@
     <w:p>
       <w:pPr>
         <w:pStyle w:val="Heading1"/>
+        <w:jc w:val="center"/>
         <w:rPr>
           <w:rFonts w:ascii="Times New Roman" w:hAnsi="Times New Roman" w:cs="Times New Roman"/>
         </w:rPr>
@@ -1005,6 +1004,13 @@
         <w:lastRenderedPageBreak/>
         <w:t>Table of contents</w:t>
       </w:r>
+    </w:p>
+    <w:p>
+      <w:pPr>
+        <w:rPr>
+          <w:lang w:val="en-IN" w:eastAsia="en-US"/>
+        </w:rPr>
+      </w:pPr>
     </w:p>
     <w:tbl>
       <w:tblPr>
@@ -1013,17 +1019,17 @@
         <w:tblLook w:val="04A0" w:firstRow="1" w:lastRow="0" w:firstColumn="1" w:lastColumn="0" w:noHBand="0" w:noVBand="1"/>
       </w:tblPr>
       <w:tblGrid>
-        <w:gridCol w:w="743"/>
-        <w:gridCol w:w="6902"/>
-        <w:gridCol w:w="962"/>
+        <w:gridCol w:w="988"/>
+        <w:gridCol w:w="6237"/>
+        <w:gridCol w:w="1382"/>
       </w:tblGrid>
       <w:tr>
         <w:trPr>
-          <w:trHeight w:val="1012"/>
+          <w:trHeight w:val="656"/>
         </w:trPr>
         <w:tc>
           <w:tcPr>
-            <w:tcW w:w="743" w:type="dxa"/>
+            <w:tcW w:w="988" w:type="dxa"/>
           </w:tcPr>
           <w:p>
             <w:pPr>
@@ -1046,7 +1052,7 @@
         </w:tc>
         <w:tc>
           <w:tcPr>
-            <w:tcW w:w="6902" w:type="dxa"/>
+            <w:tcW w:w="6237" w:type="dxa"/>
           </w:tcPr>
           <w:p>
             <w:pPr>
@@ -1069,7 +1075,7 @@
         </w:tc>
         <w:tc>
           <w:tcPr>
-            <w:tcW w:w="686" w:type="dxa"/>
+            <w:tcW w:w="1382" w:type="dxa"/>
           </w:tcPr>
           <w:p>
             <w:pPr>
@@ -1086,7 +1092,15 @@
                 <w:bCs/>
                 <w:lang w:val="en-IN" w:eastAsia="en-US"/>
               </w:rPr>
-              <w:t>Page number</w:t>
+              <w:t>Page n</w:t>
+            </w:r>
+            <w:r>
+              <w:rPr>
+                <w:b/>
+                <w:bCs/>
+                <w:lang w:val="en-IN" w:eastAsia="en-US"/>
+              </w:rPr>
+              <w:t>o.</w:t>
             </w:r>
           </w:p>
         </w:tc>
@@ -1097,7 +1111,7 @@
         </w:trPr>
         <w:tc>
           <w:tcPr>
-            <w:tcW w:w="743" w:type="dxa"/>
+            <w:tcW w:w="988" w:type="dxa"/>
           </w:tcPr>
           <w:p>
             <w:pPr>
@@ -1115,7 +1129,7 @@
         </w:tc>
         <w:tc>
           <w:tcPr>
-            <w:tcW w:w="6902" w:type="dxa"/>
+            <w:tcW w:w="6237" w:type="dxa"/>
           </w:tcPr>
           <w:p>
             <w:pPr>
@@ -1133,7 +1147,7 @@
         </w:tc>
         <w:tc>
           <w:tcPr>
-            <w:tcW w:w="686" w:type="dxa"/>
+            <w:tcW w:w="1382" w:type="dxa"/>
           </w:tcPr>
           <w:p>
             <w:pPr>
@@ -1150,7 +1164,7 @@
         </w:trPr>
         <w:tc>
           <w:tcPr>
-            <w:tcW w:w="743" w:type="dxa"/>
+            <w:tcW w:w="988" w:type="dxa"/>
           </w:tcPr>
           <w:p>
             <w:pPr>
@@ -1168,7 +1182,7 @@
         </w:tc>
         <w:tc>
           <w:tcPr>
-            <w:tcW w:w="6902" w:type="dxa"/>
+            <w:tcW w:w="6237" w:type="dxa"/>
           </w:tcPr>
           <w:p>
             <w:pPr>
@@ -1186,7 +1200,7 @@
         </w:tc>
         <w:tc>
           <w:tcPr>
-            <w:tcW w:w="686" w:type="dxa"/>
+            <w:tcW w:w="1382" w:type="dxa"/>
           </w:tcPr>
           <w:p>
             <w:pPr>
@@ -1203,7 +1217,7 @@
         </w:trPr>
         <w:tc>
           <w:tcPr>
-            <w:tcW w:w="743" w:type="dxa"/>
+            <w:tcW w:w="988" w:type="dxa"/>
           </w:tcPr>
           <w:p>
             <w:pPr>
@@ -1221,7 +1235,7 @@
         </w:tc>
         <w:tc>
           <w:tcPr>
-            <w:tcW w:w="6902" w:type="dxa"/>
+            <w:tcW w:w="6237" w:type="dxa"/>
           </w:tcPr>
           <w:p>
             <w:pPr>
@@ -1239,7 +1253,7 @@
         </w:tc>
         <w:tc>
           <w:tcPr>
-            <w:tcW w:w="686" w:type="dxa"/>
+            <w:tcW w:w="1382" w:type="dxa"/>
           </w:tcPr>
           <w:p>
             <w:pPr>
@@ -1256,7 +1270,7 @@
         </w:trPr>
         <w:tc>
           <w:tcPr>
-            <w:tcW w:w="743" w:type="dxa"/>
+            <w:tcW w:w="988" w:type="dxa"/>
           </w:tcPr>
           <w:p>
             <w:pPr>
@@ -1274,7 +1288,7 @@
         </w:tc>
         <w:tc>
           <w:tcPr>
-            <w:tcW w:w="6902" w:type="dxa"/>
+            <w:tcW w:w="6237" w:type="dxa"/>
           </w:tcPr>
           <w:p>
             <w:pPr>
@@ -1292,7 +1306,7 @@
         </w:tc>
         <w:tc>
           <w:tcPr>
-            <w:tcW w:w="686" w:type="dxa"/>
+            <w:tcW w:w="1382" w:type="dxa"/>
           </w:tcPr>
           <w:p>
             <w:pPr>
@@ -1309,7 +1323,7 @@
         </w:trPr>
         <w:tc>
           <w:tcPr>
-            <w:tcW w:w="743" w:type="dxa"/>
+            <w:tcW w:w="988" w:type="dxa"/>
           </w:tcPr>
           <w:p>
             <w:pPr>
@@ -1327,7 +1341,7 @@
         </w:tc>
         <w:tc>
           <w:tcPr>
-            <w:tcW w:w="6902" w:type="dxa"/>
+            <w:tcW w:w="6237" w:type="dxa"/>
           </w:tcPr>
           <w:p>
             <w:pPr>
@@ -1345,7 +1359,7 @@
         </w:tc>
         <w:tc>
           <w:tcPr>
-            <w:tcW w:w="686" w:type="dxa"/>
+            <w:tcW w:w="1382" w:type="dxa"/>
           </w:tcPr>
           <w:p>
             <w:pPr>
@@ -1362,7 +1376,7 @@
         </w:trPr>
         <w:tc>
           <w:tcPr>
-            <w:tcW w:w="743" w:type="dxa"/>
+            <w:tcW w:w="988" w:type="dxa"/>
           </w:tcPr>
           <w:p>
             <w:pPr>
@@ -1380,7 +1394,7 @@
         </w:tc>
         <w:tc>
           <w:tcPr>
-            <w:tcW w:w="6902" w:type="dxa"/>
+            <w:tcW w:w="6237" w:type="dxa"/>
           </w:tcPr>
           <w:p>
             <w:pPr>
@@ -1398,7 +1412,7 @@
         </w:tc>
         <w:tc>
           <w:tcPr>
-            <w:tcW w:w="686" w:type="dxa"/>
+            <w:tcW w:w="1382" w:type="dxa"/>
           </w:tcPr>
           <w:p>
             <w:pPr>
@@ -1647,21 +1661,7 @@
         <w:rPr>
           <w:rFonts w:ascii="Times New Roman" w:hAnsi="Times New Roman" w:cs="Times New Roman"/>
         </w:rPr>
-        <w:t xml:space="preserve"> model as this model shows promising results when trained on big dataset and has great potential for transfer learning. </w:t>
-      </w:r>
-      <w:proofErr w:type="spellStart"/>
-      <w:r>
-        <w:rPr>
-          <w:rFonts w:ascii="Times New Roman" w:hAnsi="Times New Roman" w:cs="Times New Roman"/>
-        </w:rPr>
-        <w:t>ResNet</w:t>
-      </w:r>
-      <w:proofErr w:type="spellEnd"/>
-      <w:r>
-        <w:rPr>
-          <w:rFonts w:ascii="Times New Roman" w:hAnsi="Times New Roman" w:cs="Times New Roman"/>
-        </w:rPr>
-        <w:t xml:space="preserve"> models outperforms </w:t>
+        <w:t xml:space="preserve"> model as this model shows promising results when trained on big dataset and has great potential for transfer learning. ResNet models outperforms </w:t>
       </w:r>
       <w:hyperlink r:id="rId8" w:history="1">
         <w:r>
@@ -1676,30 +1676,8 @@
         <w:rPr>
           <w:rFonts w:ascii="Times New Roman" w:hAnsi="Times New Roman" w:cs="Times New Roman"/>
         </w:rPr>
-        <w:t xml:space="preserve"> on </w:t>
-      </w:r>
-      <w:proofErr w:type="spellStart"/>
-      <w:r>
-        <w:rPr>
-          <w:rFonts w:ascii="Times New Roman" w:hAnsi="Times New Roman" w:cs="Times New Roman"/>
-        </w:rPr>
-        <w:t>imagenet</w:t>
-      </w:r>
-      <w:proofErr w:type="spellEnd"/>
-      <w:r>
-        <w:rPr>
-          <w:rFonts w:ascii="Times New Roman" w:hAnsi="Times New Roman" w:cs="Times New Roman"/>
-        </w:rPr>
-        <w:t xml:space="preserve"> </w:t>
-      </w:r>
-      <w:proofErr w:type="spellStart"/>
-      <w:r>
-        <w:rPr>
-          <w:rFonts w:ascii="Times New Roman" w:hAnsi="Times New Roman" w:cs="Times New Roman"/>
-        </w:rPr>
-        <w:t>dataset.</w:t>
-      </w:r>
-      <w:proofErr w:type="spellEnd"/>
+        <w:t xml:space="preserve"> on imagenet dataset.</w:t>
+      </w:r>
     </w:p>
     <w:p>
       <w:pPr>
@@ -1713,7 +1691,6 @@
         </w:rPr>
       </w:pPr>
       <w:hyperlink r:id="rId9" w:history="1">
-        <w:proofErr w:type="spellStart"/>
         <w:r>
           <w:rPr>
             <w:rStyle w:val="Hyperlink"/>
@@ -1721,7 +1698,6 @@
           </w:rPr>
           <w:t>ResNet</w:t>
         </w:r>
-        <w:proofErr w:type="spellEnd"/>
         <w:r>
           <w:rPr>
             <w:rStyle w:val="Hyperlink"/>
@@ -1793,21 +1769,7 @@
         <w:rPr>
           <w:lang w:val="en-IN" w:eastAsia="en-US"/>
         </w:rPr>
-        <w:t xml:space="preserve">Gosai et al. (2022) presented a thorough review and implementation of machine learning techniques for plant disease detection. Their study compared various classification algorithms, including Support Vector Machines (SVM), Artificial Neural Networks (ANN), K-Nearest </w:t>
-      </w:r>
-      <w:proofErr w:type="spellStart"/>
-      <w:r>
-        <w:rPr>
-          <w:lang w:val="en-IN" w:eastAsia="en-US"/>
-        </w:rPr>
-        <w:t>Neighbors</w:t>
-      </w:r>
-      <w:proofErr w:type="spellEnd"/>
-      <w:r>
-        <w:rPr>
-          <w:lang w:val="en-IN" w:eastAsia="en-US"/>
-        </w:rPr>
-        <w:t xml:space="preserve"> (KNN), and Convolutional Neural Networks (CNN). Key aspects of their work included:</w:t>
+        <w:t>Gosai et al. (2022) presented a thorough review and implementation of machine learning techniques for plant disease detection. Their study compared various classification algorithms, including Support Vector Machines (SVM), Artificial Neural Networks (ANN), K-Nearest Neighbors (KNN), and Convolutional Neural Networks (CNN). Key aspects of their work included:</w:t>
       </w:r>
     </w:p>
     <w:p>
@@ -1981,35 +1943,7 @@
         <w:rPr>
           <w:lang w:val="en-IN" w:eastAsia="en-US"/>
         </w:rPr>
-        <w:t xml:space="preserve">ResNet50's Strong Performance: He et al. (2016) introduced the </w:t>
-      </w:r>
-      <w:proofErr w:type="spellStart"/>
-      <w:r>
-        <w:rPr>
-          <w:lang w:val="en-IN" w:eastAsia="en-US"/>
-        </w:rPr>
-        <w:t>ResNet</w:t>
-      </w:r>
-      <w:proofErr w:type="spellEnd"/>
-      <w:r>
-        <w:rPr>
-          <w:lang w:val="en-IN" w:eastAsia="en-US"/>
-        </w:rPr>
-        <w:t xml:space="preserve"> architecture, which has become a cornerstone in deep learning for image classification tasks. </w:t>
-      </w:r>
-      <w:proofErr w:type="spellStart"/>
-      <w:r>
-        <w:rPr>
-          <w:lang w:val="en-IN" w:eastAsia="en-US"/>
-        </w:rPr>
-        <w:t>ResNet</w:t>
-      </w:r>
-      <w:proofErr w:type="spellEnd"/>
-      <w:r>
-        <w:rPr>
-          <w:lang w:val="en-IN" w:eastAsia="en-US"/>
-        </w:rPr>
-        <w:t xml:space="preserve"> models have consistently outperformed other architectures, including VGG, on large-scale datasets like ImageNet.</w:t>
+        <w:t>ResNet50's Strong Performance: He et al. (2016) introduced the ResNet architecture, which has become a cornerstone in deep learning for image classification tasks. ResNet models have consistently outperformed other architectures, including VGG, on large-scale datasets like ImageNet.</w:t>
       </w:r>
     </w:p>
     <w:p>
@@ -2072,63 +2006,7 @@
         <w:rPr>
           <w:lang w:val="en-IN" w:eastAsia="en-US"/>
         </w:rPr>
-        <w:t xml:space="preserve">Recent Advancements in </w:t>
-      </w:r>
-      <w:proofErr w:type="spellStart"/>
-      <w:r>
-        <w:rPr>
-          <w:lang w:val="en-IN" w:eastAsia="en-US"/>
-        </w:rPr>
-        <w:t>ResNet</w:t>
-      </w:r>
-      <w:proofErr w:type="spellEnd"/>
-      <w:r>
-        <w:rPr>
-          <w:lang w:val="en-IN" w:eastAsia="en-US"/>
-        </w:rPr>
-        <w:t xml:space="preserve"> Training: Wightman et al. (2021), in their "</w:t>
-      </w:r>
-      <w:proofErr w:type="spellStart"/>
-      <w:r>
-        <w:rPr>
-          <w:lang w:val="en-IN" w:eastAsia="en-US"/>
-        </w:rPr>
-        <w:t>ResNet</w:t>
-      </w:r>
-      <w:proofErr w:type="spellEnd"/>
-      <w:r>
-        <w:rPr>
-          <w:lang w:val="en-IN" w:eastAsia="en-US"/>
-        </w:rPr>
-        <w:t xml:space="preserve"> Strikes Back" paper, showed that with improved training procedures and fine-tuning techniques, </w:t>
-      </w:r>
-      <w:proofErr w:type="spellStart"/>
-      <w:r>
-        <w:rPr>
-          <w:lang w:val="en-IN" w:eastAsia="en-US"/>
-        </w:rPr>
-        <w:t>ResNet</w:t>
-      </w:r>
-      <w:proofErr w:type="spellEnd"/>
-      <w:r>
-        <w:rPr>
-          <w:lang w:val="en-IN" w:eastAsia="en-US"/>
-        </w:rPr>
-        <w:t xml:space="preserve"> models remain highly competitive and relevant. They achieved state-of-the-art performance on ImageNet classification, demonstrating the untapped potential of </w:t>
-      </w:r>
-      <w:proofErr w:type="spellStart"/>
-      <w:r>
-        <w:rPr>
-          <w:lang w:val="en-IN" w:eastAsia="en-US"/>
-        </w:rPr>
-        <w:t>ResNet</w:t>
-      </w:r>
-      <w:proofErr w:type="spellEnd"/>
-      <w:r>
-        <w:rPr>
-          <w:lang w:val="en-IN" w:eastAsia="en-US"/>
-        </w:rPr>
-        <w:t xml:space="preserve"> architectures.</w:t>
+        <w:t>Recent Advancements in ResNet Training: Wightman et al. (2021), in their "ResNet Strikes Back" paper, showed that with improved training procedures and fine-tuning techniques, ResNet models remain highly competitive and relevant. They achieved state-of-the-art performance on ImageNet classification, demonstrating the untapped potential of ResNet architectures.</w:t>
       </w:r>
     </w:p>
     <w:p>
@@ -2397,236 +2275,1466 @@
     <w:p>
       <w:pPr>
         <w:pStyle w:val="Heading1"/>
+      </w:pPr>
+      <w:r>
         <w:rPr>
           <w:rFonts w:ascii="Times New Roman" w:hAnsi="Times New Roman" w:cs="Times New Roman"/>
           <w:lang w:val="en-US"/>
         </w:rPr>
-      </w:pPr>
+        <w:t>3.</w:t>
+      </w:r>
       <w:r>
         <w:rPr>
           <w:rFonts w:ascii="Times New Roman" w:hAnsi="Times New Roman" w:cs="Times New Roman"/>
           <w:lang w:val="en-US"/>
         </w:rPr>
-        <w:t>3.</w:t>
+        <w:t xml:space="preserve"> </w:t>
       </w:r>
       <w:r>
         <w:rPr>
           <w:rFonts w:ascii="Times New Roman" w:hAnsi="Times New Roman" w:cs="Times New Roman"/>
           <w:lang w:val="en-US"/>
         </w:rPr>
-        <w:t xml:space="preserve"> </w:t>
-      </w:r>
-      <w:r>
+        <w:t>Objectives</w:t>
+      </w:r>
+    </w:p>
+    <w:p>
+      <w:pPr>
+        <w:rPr>
+          <w:lang w:val="en-IN" w:eastAsia="en-US"/>
+        </w:rPr>
+      </w:pPr>
+      <w:r>
+        <w:rPr>
+          <w:lang w:val="en-IN" w:eastAsia="en-US"/>
+        </w:rPr>
+        <w:t>The primary goal of this research is to develop an advanced, highly accurate system for plant disease detection and classification using deep learning techniques. We aim to significantly improve the accuracy and generalization capabilities of plant disease recognition.</w:t>
+      </w:r>
+    </w:p>
+    <w:p>
+      <w:pPr>
+        <w:rPr>
+          <w:lang w:val="en-IN" w:eastAsia="en-US"/>
+        </w:rPr>
+      </w:pPr>
+    </w:p>
+    <w:p>
+      <w:pPr>
+        <w:rPr>
+          <w:lang w:val="en-IN" w:eastAsia="en-US"/>
+        </w:rPr>
+      </w:pPr>
+      <w:r>
+        <w:rPr>
+          <w:lang w:val="en-IN" w:eastAsia="en-US"/>
+        </w:rPr>
+        <w:t>Our main objective is to implement a two-stage transfer learning approach using the ResNet50 architecture. This involves first pre-training a ResNet50 model on a large, diverse dataset of plant images, followed by fine-tuning the pre-trained model on specific plant disease datasets. Through this approach, we aim to achieve an accuracy of at least 96% in plant disease classification.</w:t>
+      </w:r>
+    </w:p>
+    <w:p>
+      <w:pPr>
+        <w:rPr>
+          <w:lang w:val="en-IN" w:eastAsia="en-US"/>
+        </w:rPr>
+      </w:pPr>
+    </w:p>
+    <w:p>
+      <w:pPr>
+        <w:rPr>
+          <w:lang w:val="en-IN" w:eastAsia="en-US"/>
+        </w:rPr>
+      </w:pPr>
+      <w:r>
+        <w:rPr>
+          <w:lang w:val="en-IN" w:eastAsia="en-US"/>
+        </w:rPr>
+        <w:t>We will compare the performance of this two-stage transfer learning approach with traditional single-stage transfer learning and training from scratch. This comparison will help us understand the benefits of our proposed method in the context of plant disease detection.</w:t>
+      </w:r>
+    </w:p>
+    <w:p>
+      <w:pPr>
+        <w:rPr>
+          <w:lang w:val="en-IN" w:eastAsia="en-US"/>
+        </w:rPr>
+      </w:pPr>
+      <w:r>
+        <w:rPr>
+          <w:lang w:val="en-IN" w:eastAsia="en-US"/>
+        </w:rPr>
+        <w:t>To further enhance our model's performance, we will evaluate the effectiveness of recent advancements in ResNet training procedures. This includes exploring advanced data augmentation techniques, optimization strategies, and regularization methods. We will also implement and assess the impact of binary cross-entropy loss function on model performance.</w:t>
+      </w:r>
+    </w:p>
+    <w:p>
+      <w:pPr>
+        <w:rPr>
+          <w:lang w:val="en-IN" w:eastAsia="en-US"/>
+        </w:rPr>
+      </w:pPr>
+    </w:p>
+    <w:p>
+      <w:pPr>
+        <w:rPr>
+          <w:lang w:val="en-IN" w:eastAsia="en-US"/>
+        </w:rPr>
+      </w:pPr>
+      <w:r>
+        <w:rPr>
+          <w:lang w:val="en-IN" w:eastAsia="en-US"/>
+        </w:rPr>
+        <w:t>An important aspect of our research will be to assess the model's ability to generalize across a wide range of plant species and diseases, evaluating its potential for real-world applications in precision agriculture. We will also analyze the computational efficiency and resource requirements of the proposed model, considering its potential for deployment in various agricultural settings.</w:t>
+      </w:r>
+    </w:p>
+    <w:p>
+      <w:pPr>
+        <w:rPr>
+          <w:lang w:val="en-IN" w:eastAsia="en-US"/>
+        </w:rPr>
+      </w:pPr>
+    </w:p>
+    <w:p>
+      <w:pPr>
+        <w:rPr>
+          <w:lang w:val="en-IN" w:eastAsia="en-US"/>
+        </w:rPr>
+      </w:pPr>
+      <w:r>
+        <w:rPr>
+          <w:lang w:val="en-IN" w:eastAsia="en-US"/>
+        </w:rPr>
+        <w:t>To demonstrate the practical applicability of our research, we will develop a deployable web application prototype for real-time plant disease detection. This will involve implementing a backend API using FastAPI to serve the trained model and creating a user-friendly frontend interface using Streamlit for image upload and result display.</w:t>
+      </w:r>
+    </w:p>
+    <w:p>
+      <w:pPr>
+        <w:rPr>
+          <w:lang w:val="en-IN" w:eastAsia="en-US"/>
+        </w:rPr>
+      </w:pPr>
+    </w:p>
+    <w:p>
+      <w:pPr>
+        <w:rPr>
+          <w:lang w:val="en-IN" w:eastAsia="en-US"/>
+        </w:rPr>
+      </w:pPr>
+      <w:r>
+        <w:rPr>
+          <w:lang w:val="en-IN" w:eastAsia="en-US"/>
+        </w:rPr>
+        <w:t>Through these objectives, we aim to contribute to the field of plant pathology and precision agriculture by developing a more accurate, robust, and interpretable solution for automated plant disease detection. Our goal is to advance the state-of-the-art in this field, providing a valuable tool for farmers, researchers, and agricultural professionals to improve crop management and yield.</w:t>
+      </w:r>
+    </w:p>
+    <w:p>
+      <w:pPr>
+        <w:rPr>
+          <w:lang w:val="en-IN" w:eastAsia="en-US"/>
+        </w:rPr>
+      </w:pPr>
+    </w:p>
+    <w:p>
+      <w:pPr>
+        <w:pStyle w:val="Heading1"/>
         <w:rPr>
           <w:rFonts w:ascii="Times New Roman" w:hAnsi="Times New Roman" w:cs="Times New Roman"/>
           <w:lang w:val="en-US"/>
         </w:rPr>
-        <w:t>Objectives</w:t>
-      </w:r>
-    </w:p>
-    <w:p>
-      <w:pPr>
-        <w:rPr>
-          <w:lang w:val="en-IN" w:eastAsia="en-US"/>
-        </w:rPr>
-      </w:pPr>
-      <w:r>
-        <w:rPr>
-          <w:lang w:val="en-IN" w:eastAsia="en-US"/>
-        </w:rPr>
-        <w:t>Lorem ipsum</w:t>
-      </w:r>
-    </w:p>
-    <w:p>
-      <w:pPr>
-        <w:rPr>
-          <w:lang w:val="en-IN" w:eastAsia="en-US"/>
-        </w:rPr>
-      </w:pPr>
-      <w:r>
-        <w:rPr>
-          <w:lang w:val="en-IN" w:eastAsia="en-US"/>
-        </w:rPr>
-        <w:t>Lorem ipsum</w:t>
-      </w:r>
-    </w:p>
-    <w:p>
-      <w:pPr>
-        <w:rPr>
-          <w:lang w:val="en-IN" w:eastAsia="en-US"/>
-        </w:rPr>
-      </w:pPr>
-      <w:r>
-        <w:rPr>
-          <w:lang w:val="en-IN" w:eastAsia="en-US"/>
-        </w:rPr>
-        <w:t>Lorem ipsum</w:t>
-      </w:r>
-    </w:p>
-    <w:p>
-      <w:pPr>
-        <w:rPr>
-          <w:lang w:val="en-IN" w:eastAsia="en-US"/>
-        </w:rPr>
-      </w:pPr>
-      <w:r>
-        <w:rPr>
-          <w:lang w:val="en-IN" w:eastAsia="en-US"/>
-        </w:rPr>
-        <w:t>Lorem ipsum</w:t>
-      </w:r>
-    </w:p>
-    <w:p>
-      <w:pPr>
-        <w:rPr>
-          <w:lang w:val="en-IN" w:eastAsia="en-US"/>
-        </w:rPr>
-      </w:pPr>
-      <w:r>
-        <w:rPr>
-          <w:lang w:val="en-IN" w:eastAsia="en-US"/>
-        </w:rPr>
-        <w:t>Lorem ipsum</w:t>
-      </w:r>
-    </w:p>
-    <w:p>
-      <w:pPr>
-        <w:rPr>
-          <w:lang w:val="en-IN" w:eastAsia="en-US"/>
-        </w:rPr>
-      </w:pPr>
-      <w:r>
-        <w:rPr>
-          <w:lang w:val="en-IN" w:eastAsia="en-US"/>
-        </w:rPr>
-        <w:t>Lorem ipsum</w:t>
-      </w:r>
-    </w:p>
-    <w:p>
-      <w:pPr>
-        <w:rPr>
-          <w:lang w:val="en-IN" w:eastAsia="en-US"/>
-        </w:rPr>
-      </w:pPr>
-      <w:r>
-        <w:rPr>
-          <w:lang w:val="en-IN" w:eastAsia="en-US"/>
-        </w:rPr>
-        <w:t>Lorem ipsum</w:t>
-      </w:r>
-    </w:p>
-    <w:p>
-      <w:pPr>
-        <w:rPr>
-          <w:lang w:eastAsia="en-US"/>
-        </w:rPr>
-      </w:pPr>
-    </w:p>
-    <w:p>
-      <w:pPr>
-        <w:pStyle w:val="Heading1"/>
+      </w:pPr>
+      <w:r>
         <w:rPr>
           <w:rFonts w:ascii="Times New Roman" w:hAnsi="Times New Roman" w:cs="Times New Roman"/>
           <w:lang w:val="en-US"/>
         </w:rPr>
-      </w:pPr>
+        <w:t xml:space="preserve">4. </w:t>
+      </w:r>
       <w:r>
         <w:rPr>
           <w:rFonts w:ascii="Times New Roman" w:hAnsi="Times New Roman" w:cs="Times New Roman"/>
           <w:lang w:val="en-US"/>
         </w:rPr>
-        <w:t xml:space="preserve">4. </w:t>
-      </w:r>
-      <w:r>
+        <w:t>Project plan</w:t>
+      </w:r>
+    </w:p>
+    <w:p>
+      <w:pPr>
+        <w:rPr>
+          <w:lang w:val="en-IN" w:eastAsia="en-US"/>
+        </w:rPr>
+      </w:pPr>
+      <w:r>
+        <w:rPr>
+          <w:lang w:val="en-IN" w:eastAsia="en-US"/>
+        </w:rPr>
+        <w:t>Project Plan for</w:t>
+      </w:r>
+      <w:r>
+        <w:rPr>
+          <w:lang w:val="en-IN" w:eastAsia="en-US"/>
+        </w:rPr>
+        <w:t xml:space="preserve"> </w:t>
+      </w:r>
+      <w:r>
+        <w:rPr>
+          <w:lang w:val="en-IN" w:eastAsia="en-US"/>
+        </w:rPr>
+        <w:t>Plant Disease Classification</w:t>
+      </w:r>
+    </w:p>
+    <w:p>
+      <w:pPr>
+        <w:rPr>
+          <w:lang w:val="en-IN" w:eastAsia="en-US"/>
+        </w:rPr>
+      </w:pPr>
+    </w:p>
+    <w:p>
+      <w:pPr>
+        <w:numPr>
+          <w:ilvl w:val="0"/>
+          <w:numId w:val="15"/>
+        </w:numPr>
+        <w:rPr>
+          <w:lang w:val="en-IN" w:eastAsia="en-US"/>
+        </w:rPr>
+      </w:pPr>
+      <w:r>
+        <w:rPr>
+          <w:lang w:val="en-IN" w:eastAsia="en-US"/>
+        </w:rPr>
+        <w:t xml:space="preserve">Data Acquisition and Preprocessing </w:t>
+      </w:r>
+    </w:p>
+    <w:p>
+      <w:pPr>
+        <w:numPr>
+          <w:ilvl w:val="1"/>
+          <w:numId w:val="15"/>
+        </w:numPr>
+        <w:rPr>
+          <w:lang w:val="en-IN" w:eastAsia="en-US"/>
+        </w:rPr>
+      </w:pPr>
+      <w:r>
+        <w:rPr>
+          <w:lang w:val="en-IN" w:eastAsia="en-US"/>
+        </w:rPr>
+        <w:t>Obtain 25 GB dataset of diverse leaf images</w:t>
+      </w:r>
+    </w:p>
+    <w:p>
+      <w:pPr>
+        <w:numPr>
+          <w:ilvl w:val="1"/>
+          <w:numId w:val="15"/>
+        </w:numPr>
+        <w:rPr>
+          <w:lang w:val="en-IN" w:eastAsia="en-US"/>
+        </w:rPr>
+      </w:pPr>
+      <w:r>
+        <w:rPr>
+          <w:lang w:val="en-IN" w:eastAsia="en-US"/>
+        </w:rPr>
+        <w:t>Acquire Plant Village dataset for disease-specific images</w:t>
+      </w:r>
+    </w:p>
+    <w:p>
+      <w:pPr>
+        <w:numPr>
+          <w:ilvl w:val="1"/>
+          <w:numId w:val="15"/>
+        </w:numPr>
+        <w:rPr>
+          <w:lang w:val="en-IN" w:eastAsia="en-US"/>
+        </w:rPr>
+      </w:pPr>
+      <w:r>
+        <w:rPr>
+          <w:lang w:val="en-IN" w:eastAsia="en-US"/>
+        </w:rPr>
+        <w:lastRenderedPageBreak/>
+        <w:t xml:space="preserve">Implement data preprocessing pipeline: </w:t>
+      </w:r>
+    </w:p>
+    <w:p>
+      <w:pPr>
+        <w:numPr>
+          <w:ilvl w:val="2"/>
+          <w:numId w:val="15"/>
+        </w:numPr>
+        <w:rPr>
+          <w:lang w:val="en-IN" w:eastAsia="en-US"/>
+        </w:rPr>
+      </w:pPr>
+      <w:r>
+        <w:rPr>
+          <w:lang w:val="en-IN" w:eastAsia="en-US"/>
+        </w:rPr>
+        <w:t>Advanced augmentation techniques</w:t>
+      </w:r>
+    </w:p>
+    <w:p>
+      <w:pPr>
+        <w:numPr>
+          <w:ilvl w:val="2"/>
+          <w:numId w:val="15"/>
+        </w:numPr>
+        <w:rPr>
+          <w:lang w:val="en-IN" w:eastAsia="en-US"/>
+        </w:rPr>
+      </w:pPr>
+      <w:r>
+        <w:rPr>
+          <w:lang w:val="en-IN" w:eastAsia="en-US"/>
+        </w:rPr>
+        <w:t>Intelligent shuffling</w:t>
+      </w:r>
+    </w:p>
+    <w:p>
+      <w:pPr>
+        <w:numPr>
+          <w:ilvl w:val="2"/>
+          <w:numId w:val="15"/>
+        </w:numPr>
+        <w:rPr>
+          <w:lang w:val="en-IN" w:eastAsia="en-US"/>
+        </w:rPr>
+      </w:pPr>
+      <w:r>
+        <w:rPr>
+          <w:lang w:val="en-IN" w:eastAsia="en-US"/>
+        </w:rPr>
+        <w:t>Efficient caching</w:t>
+      </w:r>
+    </w:p>
+    <w:p>
+      <w:pPr>
+        <w:numPr>
+          <w:ilvl w:val="2"/>
+          <w:numId w:val="15"/>
+        </w:numPr>
+        <w:rPr>
+          <w:lang w:val="en-IN" w:eastAsia="en-US"/>
+        </w:rPr>
+      </w:pPr>
+      <w:r>
+        <w:rPr>
+          <w:lang w:val="en-IN" w:eastAsia="en-US"/>
+        </w:rPr>
+        <w:t>Optimized batching</w:t>
+      </w:r>
+    </w:p>
+    <w:p>
+      <w:pPr>
+        <w:numPr>
+          <w:ilvl w:val="1"/>
+          <w:numId w:val="15"/>
+        </w:numPr>
+        <w:rPr>
+          <w:lang w:val="en-IN" w:eastAsia="en-US"/>
+        </w:rPr>
+      </w:pPr>
+      <w:r>
+        <w:rPr>
+          <w:lang w:val="en-IN" w:eastAsia="en-US"/>
+        </w:rPr>
+        <w:t>Utilize TensorFlow's tf.data API for efficient data handling</w:t>
+      </w:r>
+    </w:p>
+    <w:p>
+      <w:pPr>
+        <w:ind w:left="1440"/>
+        <w:rPr>
+          <w:lang w:val="en-IN" w:eastAsia="en-US"/>
+        </w:rPr>
+      </w:pPr>
+    </w:p>
+    <w:p>
+      <w:pPr>
+        <w:numPr>
+          <w:ilvl w:val="0"/>
+          <w:numId w:val="15"/>
+        </w:numPr>
+        <w:rPr>
+          <w:lang w:val="en-IN" w:eastAsia="en-US"/>
+        </w:rPr>
+      </w:pPr>
+      <w:r>
+        <w:rPr>
+          <w:lang w:val="en-IN" w:eastAsia="en-US"/>
+        </w:rPr>
+        <w:t xml:space="preserve">First Stage: Pre-training ResNet-50 </w:t>
+      </w:r>
+    </w:p>
+    <w:p>
+      <w:pPr>
+        <w:numPr>
+          <w:ilvl w:val="1"/>
+          <w:numId w:val="15"/>
+        </w:numPr>
+        <w:rPr>
+          <w:lang w:val="en-IN" w:eastAsia="en-US"/>
+        </w:rPr>
+      </w:pPr>
+      <w:r>
+        <w:rPr>
+          <w:lang w:val="en-IN" w:eastAsia="en-US"/>
+        </w:rPr>
+        <w:t>Implement ResNet-50 architecture</w:t>
+      </w:r>
+    </w:p>
+    <w:p>
+      <w:pPr>
+        <w:numPr>
+          <w:ilvl w:val="1"/>
+          <w:numId w:val="15"/>
+        </w:numPr>
+        <w:rPr>
+          <w:lang w:val="en-IN" w:eastAsia="en-US"/>
+        </w:rPr>
+      </w:pPr>
+      <w:r>
+        <w:rPr>
+          <w:lang w:val="en-IN" w:eastAsia="en-US"/>
+        </w:rPr>
+        <w:t>Set up training pipeline for the 25 GB dataset</w:t>
+      </w:r>
+    </w:p>
+    <w:p>
+      <w:pPr>
+        <w:numPr>
+          <w:ilvl w:val="1"/>
+          <w:numId w:val="15"/>
+        </w:numPr>
+        <w:rPr>
+          <w:lang w:val="en-IN" w:eastAsia="en-US"/>
+        </w:rPr>
+      </w:pPr>
+      <w:r>
+        <w:rPr>
+          <w:lang w:val="en-IN" w:eastAsia="en-US"/>
+        </w:rPr>
+        <w:t>Train Model A to learn generalizable features</w:t>
+      </w:r>
+    </w:p>
+    <w:p>
+      <w:pPr>
+        <w:numPr>
+          <w:ilvl w:val="1"/>
+          <w:numId w:val="15"/>
+        </w:numPr>
+        <w:rPr>
+          <w:lang w:val="en-IN" w:eastAsia="en-US"/>
+        </w:rPr>
+      </w:pPr>
+      <w:r>
+        <w:rPr>
+          <w:lang w:val="en-IN" w:eastAsia="en-US"/>
+        </w:rPr>
+        <w:t>Optimize for GPU/TPU usage</w:t>
+      </w:r>
+    </w:p>
+    <w:p>
+      <w:pPr>
+        <w:numPr>
+          <w:ilvl w:val="1"/>
+          <w:numId w:val="15"/>
+        </w:numPr>
+        <w:rPr>
+          <w:lang w:val="en-IN" w:eastAsia="en-US"/>
+        </w:rPr>
+      </w:pPr>
+      <w:r>
+        <w:rPr>
+          <w:lang w:val="en-IN" w:eastAsia="en-US"/>
+        </w:rPr>
+        <w:t>Aim to achieve 95% accuracy on the 25 GB dataset</w:t>
+      </w:r>
+    </w:p>
+    <w:p>
+      <w:pPr>
+        <w:ind w:left="1440"/>
+        <w:rPr>
+          <w:lang w:val="en-IN" w:eastAsia="en-US"/>
+        </w:rPr>
+      </w:pPr>
+    </w:p>
+    <w:p>
+      <w:pPr>
+        <w:numPr>
+          <w:ilvl w:val="0"/>
+          <w:numId w:val="15"/>
+        </w:numPr>
+        <w:rPr>
+          <w:lang w:val="en-IN" w:eastAsia="en-US"/>
+        </w:rPr>
+      </w:pPr>
+      <w:r>
+        <w:rPr>
+          <w:lang w:val="en-IN" w:eastAsia="en-US"/>
+        </w:rPr>
+        <w:t xml:space="preserve">Second Stage: Fine-tuning on Plant Village Dataset </w:t>
+      </w:r>
+    </w:p>
+    <w:p>
+      <w:pPr>
+        <w:numPr>
+          <w:ilvl w:val="1"/>
+          <w:numId w:val="15"/>
+        </w:numPr>
+        <w:rPr>
+          <w:lang w:val="en-IN" w:eastAsia="en-US"/>
+        </w:rPr>
+      </w:pPr>
+      <w:r>
+        <w:rPr>
+          <w:lang w:val="en-IN" w:eastAsia="en-US"/>
+        </w:rPr>
+        <w:t>Prepare Plant Village dataset for fine-tuning</w:t>
+      </w:r>
+    </w:p>
+    <w:p>
+      <w:pPr>
+        <w:numPr>
+          <w:ilvl w:val="1"/>
+          <w:numId w:val="15"/>
+        </w:numPr>
+        <w:rPr>
+          <w:lang w:val="en-IN" w:eastAsia="en-US"/>
+        </w:rPr>
+      </w:pPr>
+      <w:r>
+        <w:rPr>
+          <w:lang w:val="en-IN" w:eastAsia="en-US"/>
+        </w:rPr>
+        <w:t>Implement fine-tuning pipeline</w:t>
+      </w:r>
+    </w:p>
+    <w:p>
+      <w:pPr>
+        <w:numPr>
+          <w:ilvl w:val="1"/>
+          <w:numId w:val="15"/>
+        </w:numPr>
+        <w:rPr>
+          <w:lang w:val="en-IN" w:eastAsia="en-US"/>
+        </w:rPr>
+      </w:pPr>
+      <w:r>
+        <w:rPr>
+          <w:lang w:val="en-IN" w:eastAsia="en-US"/>
+        </w:rPr>
+        <w:t>Fine-tune Model A on Plant Village dataset</w:t>
+      </w:r>
+    </w:p>
+    <w:p>
+      <w:pPr>
+        <w:numPr>
+          <w:ilvl w:val="1"/>
+          <w:numId w:val="15"/>
+        </w:numPr>
+        <w:rPr>
+          <w:lang w:val="en-IN" w:eastAsia="en-US"/>
+        </w:rPr>
+      </w:pPr>
+      <w:r>
+        <w:rPr>
+          <w:lang w:val="en-IN" w:eastAsia="en-US"/>
+        </w:rPr>
+        <w:t>Optimize model for specialized disease recognition</w:t>
+      </w:r>
+    </w:p>
+    <w:p>
+      <w:pPr>
+        <w:ind w:left="1440"/>
+        <w:rPr>
+          <w:lang w:val="en-IN" w:eastAsia="en-US"/>
+        </w:rPr>
+      </w:pPr>
+    </w:p>
+    <w:p>
+      <w:pPr>
+        <w:numPr>
+          <w:ilvl w:val="0"/>
+          <w:numId w:val="15"/>
+        </w:numPr>
+        <w:rPr>
+          <w:lang w:val="en-IN" w:eastAsia="en-US"/>
+        </w:rPr>
+      </w:pPr>
+      <w:r>
+        <w:rPr>
+          <w:lang w:val="en-IN" w:eastAsia="en-US"/>
+        </w:rPr>
+        <w:t xml:space="preserve">Model Evaluation and Optimization </w:t>
+      </w:r>
+    </w:p>
+    <w:p>
+      <w:pPr>
+        <w:numPr>
+          <w:ilvl w:val="1"/>
+          <w:numId w:val="15"/>
+        </w:numPr>
+        <w:rPr>
+          <w:lang w:val="en-IN" w:eastAsia="en-US"/>
+        </w:rPr>
+      </w:pPr>
+      <w:r>
+        <w:rPr>
+          <w:lang w:val="en-IN" w:eastAsia="en-US"/>
+        </w:rPr>
+        <w:t>Develop evaluation metrics and procedures</w:t>
+      </w:r>
+    </w:p>
+    <w:p>
+      <w:pPr>
+        <w:numPr>
+          <w:ilvl w:val="1"/>
+          <w:numId w:val="15"/>
+        </w:numPr>
+        <w:rPr>
+          <w:lang w:val="en-IN" w:eastAsia="en-US"/>
+        </w:rPr>
+      </w:pPr>
+      <w:r>
+        <w:rPr>
+          <w:lang w:val="en-IN" w:eastAsia="en-US"/>
+        </w:rPr>
+        <w:t>Assess model performance on test datasets</w:t>
+      </w:r>
+    </w:p>
+    <w:p>
+      <w:pPr>
+        <w:numPr>
+          <w:ilvl w:val="1"/>
+          <w:numId w:val="15"/>
+        </w:numPr>
+        <w:rPr>
+          <w:lang w:val="en-IN" w:eastAsia="en-US"/>
+        </w:rPr>
+      </w:pPr>
+      <w:r>
+        <w:rPr>
+          <w:lang w:val="en-IN" w:eastAsia="en-US"/>
+        </w:rPr>
+        <w:t>Implement cross-validation for robust performance estimation</w:t>
+      </w:r>
+    </w:p>
+    <w:p>
+      <w:pPr>
+        <w:numPr>
+          <w:ilvl w:val="1"/>
+          <w:numId w:val="15"/>
+        </w:numPr>
+        <w:rPr>
+          <w:lang w:val="en-IN" w:eastAsia="en-US"/>
+        </w:rPr>
+      </w:pPr>
+      <w:r>
+        <w:rPr>
+          <w:lang w:val="en-IN" w:eastAsia="en-US"/>
+        </w:rPr>
+        <w:t>Optimize model based on evaluation results</w:t>
+      </w:r>
+    </w:p>
+    <w:p>
+      <w:pPr>
+        <w:ind w:left="1440"/>
+        <w:rPr>
+          <w:lang w:val="en-IN" w:eastAsia="en-US"/>
+        </w:rPr>
+      </w:pPr>
+    </w:p>
+    <w:p>
+      <w:pPr>
+        <w:numPr>
+          <w:ilvl w:val="0"/>
+          <w:numId w:val="15"/>
+        </w:numPr>
+        <w:rPr>
+          <w:lang w:val="en-IN" w:eastAsia="en-US"/>
+        </w:rPr>
+      </w:pPr>
+      <w:r>
+        <w:rPr>
+          <w:lang w:val="en-IN" w:eastAsia="en-US"/>
+        </w:rPr>
+        <w:t xml:space="preserve">Backend Development (FastAPI) </w:t>
+      </w:r>
+    </w:p>
+    <w:p>
+      <w:pPr>
+        <w:numPr>
+          <w:ilvl w:val="1"/>
+          <w:numId w:val="15"/>
+        </w:numPr>
+        <w:rPr>
+          <w:lang w:val="en-IN" w:eastAsia="en-US"/>
+        </w:rPr>
+      </w:pPr>
+      <w:r>
+        <w:rPr>
+          <w:lang w:val="en-IN" w:eastAsia="en-US"/>
+        </w:rPr>
+        <w:t>Set up FastAPI framework</w:t>
+      </w:r>
+    </w:p>
+    <w:p>
+      <w:pPr>
+        <w:numPr>
+          <w:ilvl w:val="1"/>
+          <w:numId w:val="15"/>
+        </w:numPr>
+        <w:rPr>
+          <w:lang w:val="en-IN" w:eastAsia="en-US"/>
+        </w:rPr>
+      </w:pPr>
+      <w:r>
+        <w:rPr>
+          <w:lang w:val="en-IN" w:eastAsia="en-US"/>
+        </w:rPr>
+        <w:t>Implement API endpoints for image upload and disease classification</w:t>
+      </w:r>
+    </w:p>
+    <w:p>
+      <w:pPr>
+        <w:numPr>
+          <w:ilvl w:val="1"/>
+          <w:numId w:val="15"/>
+        </w:numPr>
+        <w:rPr>
+          <w:lang w:val="en-IN" w:eastAsia="en-US"/>
+        </w:rPr>
+      </w:pPr>
+      <w:r>
+        <w:rPr>
+          <w:lang w:val="en-IN" w:eastAsia="en-US"/>
+        </w:rPr>
+        <w:t>Integrate trained model into the backend</w:t>
+      </w:r>
+    </w:p>
+    <w:p>
+      <w:pPr>
+        <w:numPr>
+          <w:ilvl w:val="1"/>
+          <w:numId w:val="15"/>
+        </w:numPr>
+        <w:rPr>
+          <w:lang w:val="en-IN" w:eastAsia="en-US"/>
+        </w:rPr>
+      </w:pPr>
+      <w:r>
+        <w:rPr>
+          <w:lang w:val="en-IN" w:eastAsia="en-US"/>
+        </w:rPr>
+        <w:t>Implement error handling and input validation</w:t>
+      </w:r>
+    </w:p>
+    <w:p>
+      <w:pPr>
+        <w:numPr>
+          <w:ilvl w:val="1"/>
+          <w:numId w:val="15"/>
+        </w:numPr>
+        <w:rPr>
+          <w:lang w:val="en-IN" w:eastAsia="en-US"/>
+        </w:rPr>
+      </w:pPr>
+      <w:r>
+        <w:rPr>
+          <w:lang w:val="en-IN" w:eastAsia="en-US"/>
+        </w:rPr>
+        <w:t>Optimize backend for performance and scalability</w:t>
+      </w:r>
+    </w:p>
+    <w:p>
+      <w:pPr>
+        <w:ind w:left="1440"/>
+        <w:rPr>
+          <w:lang w:val="en-IN" w:eastAsia="en-US"/>
+        </w:rPr>
+      </w:pPr>
+    </w:p>
+    <w:p>
+      <w:pPr>
+        <w:numPr>
+          <w:ilvl w:val="0"/>
+          <w:numId w:val="15"/>
+        </w:numPr>
+        <w:rPr>
+          <w:lang w:val="en-IN" w:eastAsia="en-US"/>
+        </w:rPr>
+      </w:pPr>
+      <w:r>
+        <w:rPr>
+          <w:lang w:val="en-IN" w:eastAsia="en-US"/>
+        </w:rPr>
+        <w:t xml:space="preserve">Frontend Development (Streamlit) </w:t>
+      </w:r>
+    </w:p>
+    <w:p>
+      <w:pPr>
+        <w:numPr>
+          <w:ilvl w:val="1"/>
+          <w:numId w:val="15"/>
+        </w:numPr>
+        <w:rPr>
+          <w:lang w:val="en-IN" w:eastAsia="en-US"/>
+        </w:rPr>
+      </w:pPr>
+      <w:r>
+        <w:rPr>
+          <w:lang w:val="en-IN" w:eastAsia="en-US"/>
+        </w:rPr>
+        <w:t>Design user interface for image upload and result display</w:t>
+      </w:r>
+    </w:p>
+    <w:p>
+      <w:pPr>
+        <w:numPr>
+          <w:ilvl w:val="1"/>
+          <w:numId w:val="15"/>
+        </w:numPr>
+        <w:rPr>
+          <w:lang w:val="en-IN" w:eastAsia="en-US"/>
+        </w:rPr>
+      </w:pPr>
+      <w:r>
+        <w:rPr>
+          <w:lang w:val="en-IN" w:eastAsia="en-US"/>
+        </w:rPr>
+        <w:t>Implement Streamlit application</w:t>
+      </w:r>
+    </w:p>
+    <w:p>
+      <w:pPr>
+        <w:numPr>
+          <w:ilvl w:val="1"/>
+          <w:numId w:val="15"/>
+        </w:numPr>
+        <w:rPr>
+          <w:lang w:val="en-IN" w:eastAsia="en-US"/>
+        </w:rPr>
+      </w:pPr>
+      <w:r>
+        <w:rPr>
+          <w:lang w:val="en-IN" w:eastAsia="en-US"/>
+        </w:rPr>
+        <w:t>Create intuitive user flow for disease classification</w:t>
+      </w:r>
+    </w:p>
+    <w:p>
+      <w:pPr>
+        <w:numPr>
+          <w:ilvl w:val="1"/>
+          <w:numId w:val="15"/>
+        </w:numPr>
+        <w:rPr>
+          <w:lang w:val="en-IN" w:eastAsia="en-US"/>
+        </w:rPr>
+      </w:pPr>
+      <w:r>
+        <w:rPr>
+          <w:lang w:val="en-IN" w:eastAsia="en-US"/>
+        </w:rPr>
+        <w:t>Integrate with backend API</w:t>
+      </w:r>
+    </w:p>
+    <w:p>
+      <w:pPr>
+        <w:numPr>
+          <w:ilvl w:val="1"/>
+          <w:numId w:val="15"/>
+        </w:numPr>
+        <w:rPr>
+          <w:lang w:val="en-IN" w:eastAsia="en-US"/>
+        </w:rPr>
+      </w:pPr>
+      <w:r>
+        <w:rPr>
+          <w:lang w:val="en-IN" w:eastAsia="en-US"/>
+        </w:rPr>
+        <w:t>Implement responsive design for various devices</w:t>
+      </w:r>
+    </w:p>
+    <w:p>
+      <w:pPr>
+        <w:ind w:left="1440"/>
+        <w:rPr>
+          <w:lang w:val="en-IN" w:eastAsia="en-US"/>
+        </w:rPr>
+      </w:pPr>
+    </w:p>
+    <w:p>
+      <w:pPr>
+        <w:numPr>
+          <w:ilvl w:val="0"/>
+          <w:numId w:val="15"/>
+        </w:numPr>
+        <w:rPr>
+          <w:lang w:val="en-IN" w:eastAsia="en-US"/>
+        </w:rPr>
+      </w:pPr>
+      <w:r>
+        <w:rPr>
+          <w:lang w:val="en-IN" w:eastAsia="en-US"/>
+        </w:rPr>
+        <w:t xml:space="preserve">Integration and Testing </w:t>
+      </w:r>
+    </w:p>
+    <w:p>
+      <w:pPr>
+        <w:numPr>
+          <w:ilvl w:val="1"/>
+          <w:numId w:val="15"/>
+        </w:numPr>
+        <w:rPr>
+          <w:lang w:val="en-IN" w:eastAsia="en-US"/>
+        </w:rPr>
+      </w:pPr>
+      <w:r>
+        <w:rPr>
+          <w:lang w:val="en-IN" w:eastAsia="en-US"/>
+        </w:rPr>
+        <w:t>Integrate backend and frontend components</w:t>
+      </w:r>
+    </w:p>
+    <w:p>
+      <w:pPr>
+        <w:numPr>
+          <w:ilvl w:val="1"/>
+          <w:numId w:val="15"/>
+        </w:numPr>
+        <w:rPr>
+          <w:lang w:val="en-IN" w:eastAsia="en-US"/>
+        </w:rPr>
+      </w:pPr>
+      <w:r>
+        <w:rPr>
+          <w:lang w:val="en-IN" w:eastAsia="en-US"/>
+        </w:rPr>
+        <w:t>Conduct thorough system testing</w:t>
+      </w:r>
+    </w:p>
+    <w:p>
+      <w:pPr>
+        <w:numPr>
+          <w:ilvl w:val="1"/>
+          <w:numId w:val="15"/>
+        </w:numPr>
+        <w:rPr>
+          <w:lang w:val="en-IN" w:eastAsia="en-US"/>
+        </w:rPr>
+      </w:pPr>
+      <w:r>
+        <w:rPr>
+          <w:lang w:val="en-IN" w:eastAsia="en-US"/>
+        </w:rPr>
+        <w:t>Perform user acceptance testing</w:t>
+      </w:r>
+    </w:p>
+    <w:p>
+      <w:pPr>
+        <w:numPr>
+          <w:ilvl w:val="1"/>
+          <w:numId w:val="15"/>
+        </w:numPr>
+        <w:rPr>
+          <w:lang w:val="en-IN" w:eastAsia="en-US"/>
+        </w:rPr>
+      </w:pPr>
+      <w:r>
+        <w:rPr>
+          <w:lang w:val="en-IN" w:eastAsia="en-US"/>
+        </w:rPr>
+        <w:t>Debug and resolve any integration issues</w:t>
+      </w:r>
+    </w:p>
+    <w:p>
+      <w:pPr>
+        <w:ind w:left="1440"/>
+        <w:rPr>
+          <w:lang w:val="en-IN" w:eastAsia="en-US"/>
+        </w:rPr>
+      </w:pPr>
+    </w:p>
+    <w:p>
+      <w:pPr>
+        <w:numPr>
+          <w:ilvl w:val="0"/>
+          <w:numId w:val="15"/>
+        </w:numPr>
+        <w:rPr>
+          <w:lang w:val="en-IN" w:eastAsia="en-US"/>
+        </w:rPr>
+      </w:pPr>
+      <w:r>
+        <w:rPr>
+          <w:lang w:val="en-IN" w:eastAsia="en-US"/>
+        </w:rPr>
+        <w:t xml:space="preserve">Deployment and Documentation </w:t>
+      </w:r>
+    </w:p>
+    <w:p>
+      <w:pPr>
+        <w:numPr>
+          <w:ilvl w:val="1"/>
+          <w:numId w:val="15"/>
+        </w:numPr>
+        <w:rPr>
+          <w:lang w:val="en-IN" w:eastAsia="en-US"/>
+        </w:rPr>
+      </w:pPr>
+      <w:r>
+        <w:rPr>
+          <w:lang w:val="en-IN" w:eastAsia="en-US"/>
+        </w:rPr>
+        <w:t>Set up deployment environment (cloud or on-premises)</w:t>
+      </w:r>
+    </w:p>
+    <w:p>
+      <w:pPr>
+        <w:numPr>
+          <w:ilvl w:val="1"/>
+          <w:numId w:val="15"/>
+        </w:numPr>
+        <w:rPr>
+          <w:lang w:val="en-IN" w:eastAsia="en-US"/>
+        </w:rPr>
+      </w:pPr>
+      <w:r>
+        <w:rPr>
+          <w:lang w:val="en-IN" w:eastAsia="en-US"/>
+        </w:rPr>
+        <w:t>Deploy the integrated application</w:t>
+      </w:r>
+    </w:p>
+    <w:p>
+      <w:pPr>
+        <w:numPr>
+          <w:ilvl w:val="1"/>
+          <w:numId w:val="15"/>
+        </w:numPr>
+        <w:rPr>
+          <w:lang w:val="en-IN" w:eastAsia="en-US"/>
+        </w:rPr>
+      </w:pPr>
+      <w:r>
+        <w:rPr>
+          <w:lang w:val="en-IN" w:eastAsia="en-US"/>
+        </w:rPr>
+        <w:lastRenderedPageBreak/>
+        <w:t>Create user documentation and guides</w:t>
+      </w:r>
+      <w:r>
+        <w:rPr>
+          <w:lang w:val="en-IN" w:eastAsia="en-US"/>
+        </w:rPr>
+        <w:t xml:space="preserve"> </w:t>
+      </w:r>
+      <w:r>
+        <w:rPr>
+          <w:lang w:val="en-IN" w:eastAsia="en-US"/>
+        </w:rPr>
+        <w:t>Analyze final model performance across various metrics</w:t>
+      </w:r>
+    </w:p>
+    <w:p>
+      <w:pPr>
+        <w:numPr>
+          <w:ilvl w:val="1"/>
+          <w:numId w:val="15"/>
+        </w:numPr>
+        <w:rPr>
+          <w:lang w:val="en-IN" w:eastAsia="en-US"/>
+        </w:rPr>
+      </w:pPr>
+      <w:r>
+        <w:rPr>
+          <w:lang w:val="en-IN" w:eastAsia="en-US"/>
+        </w:rPr>
+        <w:t>Compare results with baseline and state-of-the-art methods</w:t>
+      </w:r>
+    </w:p>
+    <w:p>
+      <w:pPr>
+        <w:numPr>
+          <w:ilvl w:val="1"/>
+          <w:numId w:val="15"/>
+        </w:numPr>
+        <w:rPr>
+          <w:lang w:val="en-IN" w:eastAsia="en-US"/>
+        </w:rPr>
+      </w:pPr>
+      <w:r>
+        <w:rPr>
+          <w:lang w:val="en-IN" w:eastAsia="en-US"/>
+        </w:rPr>
+        <w:t>Prepare final report and presentation</w:t>
+      </w:r>
+    </w:p>
+    <w:p>
+      <w:pPr>
+        <w:numPr>
+          <w:ilvl w:val="1"/>
+          <w:numId w:val="15"/>
+        </w:numPr>
+        <w:rPr>
+          <w:lang w:val="en-IN" w:eastAsia="en-US"/>
+        </w:rPr>
+      </w:pPr>
+      <w:r>
+        <w:rPr>
+          <w:lang w:val="en-IN" w:eastAsia="en-US"/>
+        </w:rPr>
+        <w:t>Document lessons learned and areas for future improvement</w:t>
+      </w:r>
+    </w:p>
+    <w:p>
+      <w:pPr>
+        <w:numPr>
+          <w:ilvl w:val="1"/>
+          <w:numId w:val="15"/>
+        </w:numPr>
+        <w:rPr>
+          <w:lang w:val="en-IN" w:eastAsia="en-US"/>
+        </w:rPr>
+      </w:pPr>
+      <w:r>
+        <w:rPr>
+          <w:lang w:val="en-IN" w:eastAsia="en-US"/>
+        </w:rPr>
+        <w:t>Prepare technical documentation for future maintenance</w:t>
+      </w:r>
+    </w:p>
+    <w:p>
+      <w:pPr>
+        <w:ind w:left="1440"/>
+        <w:rPr>
+          <w:lang w:val="en-IN" w:eastAsia="en-US"/>
+        </w:rPr>
+      </w:pPr>
+    </w:p>
+    <w:p>
+      <w:pPr>
+        <w:rPr>
+          <w:lang w:val="en-IN" w:eastAsia="en-US"/>
+        </w:rPr>
+      </w:pPr>
+      <w:r>
+        <w:rPr>
+          <w:lang w:val="en-IN" w:eastAsia="en-US"/>
+        </w:rPr>
+        <w:t>This project plan outlines the key steps from model development to deployment, ensuring a comprehensive approach to creating an automated plant disease classification system with a user-friendly web interface.</w:t>
+      </w:r>
+    </w:p>
+    <w:p>
+      <w:pPr>
+        <w:rPr>
+          <w:lang w:val="en-IN" w:eastAsia="en-US"/>
+        </w:rPr>
+      </w:pPr>
+    </w:p>
+    <w:p>
+      <w:pPr>
+        <w:pStyle w:val="Heading1"/>
         <w:rPr>
           <w:rFonts w:ascii="Times New Roman" w:hAnsi="Times New Roman" w:cs="Times New Roman"/>
-          <w:lang w:val="en-US"/>
-        </w:rPr>
-        <w:t>Project plan</w:t>
-      </w:r>
-    </w:p>
-    <w:p>
-      <w:pPr>
-        <w:rPr>
-          <w:lang w:eastAsia="en-US"/>
-        </w:rPr>
-      </w:pPr>
-      <w:r>
-        <w:rPr>
-          <w:lang w:eastAsia="en-US"/>
-        </w:rPr>
-        <w:t>Project plan</w:t>
-      </w:r>
-    </w:p>
-    <w:p>
-      <w:pPr>
-        <w:rPr>
-          <w:lang w:val="en-IN" w:eastAsia="en-US"/>
-        </w:rPr>
-      </w:pPr>
-      <w:r>
-        <w:rPr>
-          <w:lang w:val="en-IN" w:eastAsia="en-US"/>
-        </w:rPr>
-        <w:t>Lorem ipsum</w:t>
-      </w:r>
-    </w:p>
-    <w:p>
-      <w:pPr>
-        <w:rPr>
-          <w:lang w:val="en-IN" w:eastAsia="en-US"/>
-        </w:rPr>
-      </w:pPr>
-      <w:r>
-        <w:rPr>
-          <w:lang w:val="en-IN" w:eastAsia="en-US"/>
-        </w:rPr>
-        <w:t>Lorem ipsum</w:t>
-      </w:r>
-    </w:p>
-    <w:p>
-      <w:pPr>
-        <w:rPr>
-          <w:lang w:val="en-IN" w:eastAsia="en-US"/>
-        </w:rPr>
-      </w:pPr>
-      <w:r>
-        <w:rPr>
-          <w:lang w:val="en-IN" w:eastAsia="en-US"/>
-        </w:rPr>
-        <w:t>Lorem ipsum</w:t>
-      </w:r>
-    </w:p>
-    <w:p>
-      <w:pPr>
-        <w:rPr>
-          <w:lang w:val="en-IN" w:eastAsia="en-US"/>
-        </w:rPr>
-      </w:pPr>
-      <w:r>
-        <w:rPr>
-          <w:lang w:val="en-IN" w:eastAsia="en-US"/>
-        </w:rPr>
-        <w:t>Lorem ipsum</w:t>
-      </w:r>
-    </w:p>
-    <w:p>
-      <w:pPr>
-        <w:rPr>
-          <w:lang w:val="en-IN" w:eastAsia="en-US"/>
-        </w:rPr>
-      </w:pPr>
-      <w:r>
-        <w:rPr>
-          <w:lang w:val="en-IN" w:eastAsia="en-US"/>
-        </w:rPr>
-        <w:t>Lorem ipsum</w:t>
-      </w:r>
-    </w:p>
-    <w:p>
-      <w:pPr>
-        <w:rPr>
-          <w:lang w:eastAsia="en-US"/>
+        </w:rPr>
+      </w:pPr>
+      <w:r>
+        <w:rPr>
+          <w:rFonts w:ascii="Times New Roman" w:hAnsi="Times New Roman" w:cs="Times New Roman"/>
+        </w:rPr>
+        <w:t xml:space="preserve">5. </w:t>
+      </w:r>
+      <w:r>
+        <w:rPr>
+          <w:rFonts w:ascii="Times New Roman" w:hAnsi="Times New Roman" w:cs="Times New Roman"/>
+        </w:rPr>
+        <w:t>Requirement Analysis</w:t>
+      </w:r>
+    </w:p>
+    <w:p>
+      <w:pPr>
+        <w:pStyle w:val="Heading2"/>
+      </w:pPr>
+      <w:r>
+        <w:t>Functional Requirements</w:t>
+      </w:r>
+    </w:p>
+    <w:p>
+      <w:pPr>
+        <w:pStyle w:val="ListParagraph"/>
+        <w:numPr>
+          <w:ilvl w:val="0"/>
+          <w:numId w:val="16"/>
+        </w:numPr>
+      </w:pPr>
+      <w:r>
+        <w:t>System must require at least 32gb of RAM for pre-processing image data without overflowing RAM</w:t>
+      </w:r>
+    </w:p>
+    <w:p>
+      <w:pPr>
+        <w:pStyle w:val="ListParagraph"/>
+        <w:numPr>
+          <w:ilvl w:val="0"/>
+          <w:numId w:val="16"/>
+        </w:numPr>
+      </w:pPr>
+      <w:r>
+        <w:t>At least 16gb of V-RAM is recommended and for GPU Training Nvidia P100 or higher is preferred as ResNet50 occupies 12gb while training using AdamW optimizer</w:t>
+      </w:r>
+    </w:p>
+    <w:p>
+      <w:pPr>
+        <w:pStyle w:val="ListParagraph"/>
+        <w:numPr>
+          <w:ilvl w:val="0"/>
+          <w:numId w:val="16"/>
+        </w:numPr>
+      </w:pPr>
+      <w:r>
+        <w:t>For very fast training, Kaggle TPU 3.8 is recommended as the training code for model A is GPU/TPU agnostic</w:t>
+      </w:r>
+    </w:p>
+    <w:p>
+      <w:pPr>
+        <w:pStyle w:val="ListParagraph"/>
+        <w:numPr>
+          <w:ilvl w:val="0"/>
+          <w:numId w:val="16"/>
+        </w:numPr>
+      </w:pPr>
+      <w:r>
+        <w:t>95% accuracy is attained in bigger dataset</w:t>
+      </w:r>
+    </w:p>
+    <w:p>
+      <w:pPr>
+        <w:pStyle w:val="ListParagraph"/>
+        <w:numPr>
+          <w:ilvl w:val="0"/>
+          <w:numId w:val="16"/>
+        </w:numPr>
+      </w:pPr>
+      <w:r>
+        <w:t>Backend should accept image and convert it into tensor for model to give output</w:t>
+      </w:r>
+    </w:p>
+    <w:p>
+      <w:pPr>
+        <w:pStyle w:val="Heading2"/>
+      </w:pPr>
+      <w:r>
+        <w:t>Libraries and Tools</w:t>
+      </w:r>
+    </w:p>
+    <w:p>
+      <w:pPr>
+        <w:rPr>
+          <w:lang w:val="en-IN" w:eastAsia="en-US"/>
+        </w:rPr>
+      </w:pPr>
+    </w:p>
+    <w:p>
+      <w:pPr>
+        <w:pStyle w:val="ListParagraph"/>
+        <w:numPr>
+          <w:ilvl w:val="0"/>
+          <w:numId w:val="17"/>
+        </w:numPr>
+      </w:pPr>
+      <w:r>
+        <w:rPr>
+          <w:b/>
+          <w:bCs/>
+        </w:rPr>
+        <w:t>Deep Learning Libraries</w:t>
+      </w:r>
+    </w:p>
+    <w:p>
+      <w:pPr>
+        <w:pStyle w:val="ListParagraph"/>
+        <w:numPr>
+          <w:ilvl w:val="1"/>
+          <w:numId w:val="17"/>
+        </w:numPr>
+      </w:pPr>
+      <w:r>
+        <w:t>Tensorflow</w:t>
+      </w:r>
+    </w:p>
+    <w:p>
+      <w:pPr>
+        <w:pStyle w:val="ListParagraph"/>
+        <w:numPr>
+          <w:ilvl w:val="1"/>
+          <w:numId w:val="17"/>
+        </w:numPr>
+      </w:pPr>
+      <w:r>
+        <w:t>Keras</w:t>
+      </w:r>
+    </w:p>
+    <w:p>
+      <w:pPr>
+        <w:pStyle w:val="ListParagraph"/>
+        <w:numPr>
+          <w:ilvl w:val="1"/>
+          <w:numId w:val="17"/>
+        </w:numPr>
+      </w:pPr>
+      <w:r>
+        <w:t>Tensorflow data api</w:t>
+      </w:r>
+    </w:p>
+    <w:p>
+      <w:pPr>
+        <w:pStyle w:val="ListParagraph"/>
+        <w:ind w:left="1440"/>
+      </w:pPr>
+    </w:p>
+    <w:p>
+      <w:pPr>
+        <w:pStyle w:val="ListParagraph"/>
+        <w:numPr>
+          <w:ilvl w:val="0"/>
+          <w:numId w:val="17"/>
+        </w:numPr>
+        <w:rPr>
+          <w:b/>
+          <w:bCs/>
+        </w:rPr>
+      </w:pPr>
+      <w:r>
+        <w:rPr>
+          <w:b/>
+          <w:bCs/>
+        </w:rPr>
+        <w:t>Environment</w:t>
+      </w:r>
+    </w:p>
+    <w:p>
+      <w:pPr>
+        <w:pStyle w:val="ListParagraph"/>
+        <w:numPr>
+          <w:ilvl w:val="1"/>
+          <w:numId w:val="17"/>
+        </w:numPr>
+      </w:pPr>
+      <w:r>
+        <w:t>Python 3</w:t>
+      </w:r>
+    </w:p>
+    <w:p>
+      <w:pPr>
+        <w:pStyle w:val="ListParagraph"/>
+        <w:numPr>
+          <w:ilvl w:val="1"/>
+          <w:numId w:val="17"/>
+        </w:numPr>
+      </w:pPr>
+      <w:r>
+        <w:t>Tensorflow support</w:t>
+      </w:r>
+    </w:p>
+    <w:p>
+      <w:pPr>
+        <w:pStyle w:val="ListParagraph"/>
+        <w:numPr>
+          <w:ilvl w:val="1"/>
+          <w:numId w:val="17"/>
+        </w:numPr>
+      </w:pPr>
+      <w:r>
+        <w:t>Pi</w:t>
+      </w:r>
+      <w:r>
+        <w:t>p</w:t>
+      </w:r>
+    </w:p>
+    <w:p>
+      <w:pPr>
+        <w:pStyle w:val="ListParagraph"/>
+        <w:ind w:left="1440"/>
+      </w:pPr>
+    </w:p>
+    <w:p>
+      <w:pPr>
+        <w:pStyle w:val="ListParagraph"/>
+        <w:numPr>
+          <w:ilvl w:val="0"/>
+          <w:numId w:val="17"/>
+        </w:numPr>
+        <w:rPr>
+          <w:b/>
+          <w:bCs/>
+        </w:rPr>
+      </w:pPr>
+      <w:r>
+        <w:rPr>
+          <w:b/>
+          <w:bCs/>
+        </w:rPr>
+        <w:t>Web Libraries</w:t>
+      </w:r>
+    </w:p>
+    <w:p>
+      <w:pPr>
+        <w:pStyle w:val="ListParagraph"/>
+        <w:numPr>
+          <w:ilvl w:val="1"/>
+          <w:numId w:val="17"/>
+        </w:numPr>
+      </w:pPr>
+      <w:r>
+        <w:t>FastAPI (Backend)</w:t>
+      </w:r>
+    </w:p>
+    <w:p>
+      <w:pPr>
+        <w:pStyle w:val="ListParagraph"/>
+        <w:numPr>
+          <w:ilvl w:val="1"/>
+          <w:numId w:val="17"/>
+        </w:numPr>
+      </w:pPr>
+      <w:r>
+        <w:t>Streamlit (Frontend)</w:t>
+      </w:r>
+    </w:p>
+    <w:p>
+      <w:pPr>
+        <w:pStyle w:val="ListParagraph"/>
+        <w:ind w:left="1440"/>
+      </w:pPr>
+    </w:p>
+    <w:p>
+      <w:pPr>
+        <w:pStyle w:val="ListParagraph"/>
+        <w:numPr>
+          <w:ilvl w:val="0"/>
+          <w:numId w:val="17"/>
+        </w:numPr>
+        <w:rPr>
+          <w:b/>
+          <w:bCs/>
+        </w:rPr>
+      </w:pPr>
+      <w:r>
+        <w:rPr>
+          <w:b/>
+          <w:bCs/>
+        </w:rPr>
+        <w:t>Kaggle GPU and TPU facility</w:t>
+      </w:r>
+    </w:p>
+    <w:p>
+      <w:pPr>
+        <w:rPr>
+          <w:b/>
+          <w:bCs/>
         </w:rPr>
       </w:pPr>
     </w:p>
@@ -2647,248 +3755,1218 @@
         <w:rPr>
           <w:rFonts w:ascii="Times New Roman" w:hAnsi="Times New Roman" w:cs="Times New Roman"/>
         </w:rPr>
-        <w:t>Requirement Analysis</w:t>
-      </w:r>
-    </w:p>
-    <w:p>
-      <w:pPr>
-        <w:rPr>
-          <w:lang w:val="en-IN" w:eastAsia="en-US"/>
-        </w:rPr>
-      </w:pPr>
-      <w:r>
-        <w:rPr>
-          <w:lang w:val="en-IN" w:eastAsia="en-US"/>
-        </w:rPr>
-        <w:t>Lorem ipsum</w:t>
-      </w:r>
-    </w:p>
-    <w:p>
-      <w:pPr>
-        <w:rPr>
-          <w:lang w:val="en-IN" w:eastAsia="en-US"/>
-        </w:rPr>
-      </w:pPr>
-      <w:r>
-        <w:rPr>
-          <w:lang w:val="en-IN" w:eastAsia="en-US"/>
-        </w:rPr>
-        <w:t>Lorem ipsum</w:t>
-      </w:r>
-    </w:p>
-    <w:p>
-      <w:pPr>
-        <w:rPr>
-          <w:lang w:val="en-IN" w:eastAsia="en-US"/>
-        </w:rPr>
-      </w:pPr>
-      <w:r>
-        <w:rPr>
-          <w:lang w:val="en-IN" w:eastAsia="en-US"/>
-        </w:rPr>
-        <w:t>Lorem ipsum</w:t>
-      </w:r>
-    </w:p>
-    <w:p>
-      <w:pPr>
-        <w:rPr>
-          <w:lang w:val="en-IN" w:eastAsia="en-US"/>
-        </w:rPr>
-      </w:pPr>
-      <w:r>
-        <w:rPr>
-          <w:lang w:val="en-IN" w:eastAsia="en-US"/>
-        </w:rPr>
-        <w:t>Lorem ipsum</w:t>
-      </w:r>
-    </w:p>
-    <w:p>
-      <w:pPr>
-        <w:rPr>
-          <w:lang w:val="en-IN" w:eastAsia="en-US"/>
-        </w:rPr>
-      </w:pPr>
-      <w:r>
-        <w:rPr>
-          <w:lang w:val="en-IN" w:eastAsia="en-US"/>
-        </w:rPr>
-        <w:t>Lorem ipsum</w:t>
-      </w:r>
-    </w:p>
-    <w:p>
-      <w:pPr>
-        <w:rPr>
-          <w:lang w:val="en-IN" w:eastAsia="en-US"/>
-        </w:rPr>
-      </w:pPr>
-      <w:r>
-        <w:rPr>
-          <w:lang w:val="en-IN" w:eastAsia="en-US"/>
-        </w:rPr>
-        <w:t>Lorem ipsum</w:t>
-      </w:r>
-    </w:p>
-    <w:p>
-      <w:pPr>
-        <w:rPr>
-          <w:lang w:val="en-IN" w:eastAsia="en-US"/>
-        </w:rPr>
-      </w:pPr>
-    </w:p>
-    <w:p>
-      <w:pPr>
-        <w:pStyle w:val="Heading1"/>
-        <w:rPr>
-          <w:rFonts w:ascii="Times New Roman" w:hAnsi="Times New Roman" w:cs="Times New Roman"/>
-        </w:rPr>
-      </w:pPr>
-      <w:r>
-        <w:rPr>
-          <w:rFonts w:ascii="Times New Roman" w:hAnsi="Times New Roman" w:cs="Times New Roman"/>
-        </w:rPr>
-        <w:t>6</w:t>
-      </w:r>
-      <w:r>
-        <w:rPr>
-          <w:rFonts w:ascii="Times New Roman" w:hAnsi="Times New Roman" w:cs="Times New Roman"/>
-        </w:rPr>
-        <w:t>.</w:t>
-      </w:r>
-      <w:r>
-        <w:rPr>
-          <w:rFonts w:ascii="Times New Roman" w:hAnsi="Times New Roman" w:cs="Times New Roman"/>
+        <w:t>Design and Implementation</w:t>
+      </w:r>
+    </w:p>
+    <w:p>
+      <w:pPr>
+        <w:rPr>
+          <w:lang w:val="en-IN" w:eastAsia="en-US"/>
+        </w:rPr>
+      </w:pPr>
+    </w:p>
+    <w:p>
+      <w:pPr>
+        <w:pStyle w:val="Heading3"/>
+      </w:pPr>
+      <w:r>
+        <w:t>Overview of i</w:t>
+      </w:r>
+      <w:r>
+        <w:t>mplementation so far</w:t>
+      </w:r>
+    </w:p>
+    <w:p>
+      <w:pPr>
+        <w:rPr>
+          <w:lang w:val="en-IN" w:eastAsia="en-US"/>
+        </w:rPr>
+      </w:pPr>
+      <w:r>
+        <w:rPr>
+          <w:lang w:val="en-IN" w:eastAsia="en-US"/>
+        </w:rPr>
+        <w:t>So far, we have successfully trained model A using TPU in Kaggle.</w:t>
+      </w:r>
+    </w:p>
+    <w:p>
+      <w:pPr>
+        <w:rPr>
+          <w:lang w:val="en-IN" w:eastAsia="en-US"/>
+        </w:rPr>
+      </w:pPr>
+    </w:p>
+    <w:p>
+      <w:pPr>
+        <w:rPr>
+          <w:lang w:val="en-IN" w:eastAsia="en-US"/>
+        </w:rPr>
+      </w:pPr>
+      <w:r>
+        <w:rPr>
+          <w:lang w:val="en-IN" w:eastAsia="en-US"/>
+        </w:rPr>
+        <w:t xml:space="preserve">Model A is first model of </w:t>
+      </w:r>
+      <w:r>
+        <w:rPr>
+          <w:lang w:val="en-IN" w:eastAsia="en-US"/>
+        </w:rPr>
+        <w:t>two-stage transfer learning</w:t>
+      </w:r>
+      <w:r>
+        <w:rPr>
+          <w:lang w:val="en-IN" w:eastAsia="en-US"/>
+        </w:rPr>
+        <w:t xml:space="preserve"> approach, </w:t>
+      </w:r>
+      <w:r>
+        <w:rPr>
+          <w:lang w:val="en-IN" w:eastAsia="en-US"/>
+        </w:rPr>
+        <w:t xml:space="preserve">Model A is trained on plant-pathogens dataset from Kaggle. Plant pathogen dataset is combination of various dataset. This dataset is huge and extensive. It will help our model to generalize well in tasks related to leaves. </w:t>
+      </w:r>
+    </w:p>
+    <w:p>
+      <w:pPr>
+        <w:rPr>
+          <w:lang w:val="en-IN" w:eastAsia="en-US"/>
+        </w:rPr>
+      </w:pPr>
+    </w:p>
+    <w:p>
+      <w:pPr>
+        <w:rPr>
+          <w:lang w:val="en-IN" w:eastAsia="en-US"/>
+        </w:rPr>
+      </w:pPr>
+      <w:r>
+        <w:rPr>
+          <w:lang w:val="en-IN" w:eastAsia="en-US"/>
+        </w:rPr>
+        <w:drawing>
+          <wp:inline distT="0" distB="0" distL="0" distR="0" wp14:anchorId="0ACA1840" wp14:editId="06110A99">
+            <wp:extent cx="3677163" cy="2743583"/>
+            <wp:effectExtent l="0" t="0" r="0" b="0"/>
+            <wp:docPr id="1138154198" name="Picture 1"/>
+            <wp:cNvGraphicFramePr>
+              <a:graphicFrameLocks xmlns:a="http://schemas.openxmlformats.org/drawingml/2006/main" noChangeAspect="1"/>
+            </wp:cNvGraphicFramePr>
+            <a:graphic xmlns:a="http://schemas.openxmlformats.org/drawingml/2006/main">
+              <a:graphicData uri="http://schemas.openxmlformats.org/drawingml/2006/picture">
+                <pic:pic xmlns:pic="http://schemas.openxmlformats.org/drawingml/2006/picture">
+                  <pic:nvPicPr>
+                    <pic:cNvPr id="1138154198" name=""/>
+                    <pic:cNvPicPr/>
+                  </pic:nvPicPr>
+                  <pic:blipFill>
+                    <a:blip r:embed="rId11"/>
+                    <a:stretch>
+                      <a:fillRect/>
+                    </a:stretch>
+                  </pic:blipFill>
+                  <pic:spPr>
+                    <a:xfrm>
+                      <a:off x="0" y="0"/>
+                      <a:ext cx="3677163" cy="2743583"/>
+                    </a:xfrm>
+                    <a:prstGeom prst="rect">
+                      <a:avLst/>
+                    </a:prstGeom>
+                  </pic:spPr>
+                </pic:pic>
+              </a:graphicData>
+            </a:graphic>
+          </wp:inline>
+        </w:drawing>
+      </w:r>
+    </w:p>
+    <w:p>
+      <w:pPr>
+        <w:rPr>
+          <w:lang w:val="en-IN" w:eastAsia="en-US"/>
+        </w:rPr>
+      </w:pPr>
+    </w:p>
+    <w:p>
+      <w:pPr>
+        <w:rPr>
+          <w:lang w:val="en-IN" w:eastAsia="en-US"/>
+        </w:rPr>
+      </w:pPr>
+      <w:r>
+        <w:rPr>
+          <w:lang w:val="en-IN" w:eastAsia="en-US"/>
+        </w:rPr>
+        <w:t>Model A is resnet50 model (with imagenet weights) which is finetuned model on plants-pathogen(25gb) dataset. We finetuned this model by training the whole model the dataset using Adam-W optimizer and utilizing weight – decay of Adam W to combat overfitting and we have successfully achieved 95% of accuracy in this dataset.</w:t>
+      </w:r>
+    </w:p>
+    <w:p>
+      <w:pPr>
+        <w:rPr>
+          <w:lang w:val="en-IN" w:eastAsia="en-US"/>
+        </w:rPr>
+      </w:pPr>
+    </w:p>
+    <w:p>
+      <w:pPr>
+        <w:rPr>
+          <w:lang w:val="en-IN" w:eastAsia="en-US"/>
+        </w:rPr>
+      </w:pPr>
+      <w:r>
+        <w:rPr>
+          <w:lang w:val="en-IN" w:eastAsia="en-US"/>
         </w:rPr>
         <w:t xml:space="preserve"> </w:t>
       </w:r>
-      <w:r>
-        <w:rPr>
-          <w:rFonts w:ascii="Times New Roman" w:hAnsi="Times New Roman" w:cs="Times New Roman"/>
-        </w:rPr>
-        <w:t>Design and Implementation</w:t>
-      </w:r>
-    </w:p>
-    <w:p>
-      <w:pPr>
-        <w:rPr>
-          <w:lang w:val="en-IN" w:eastAsia="en-US"/>
-        </w:rPr>
-      </w:pPr>
-    </w:p>
-    <w:p>
-      <w:pPr>
-        <w:rPr>
-          <w:lang w:val="en-IN" w:eastAsia="en-US"/>
-        </w:rPr>
-      </w:pPr>
-      <w:r>
-        <w:rPr>
-          <w:lang w:val="en-IN" w:eastAsia="en-US"/>
-        </w:rPr>
-        <w:t>Lorem ipsum</w:t>
-      </w:r>
-    </w:p>
-    <w:p>
-      <w:pPr>
-        <w:rPr>
-          <w:lang w:val="en-IN" w:eastAsia="en-US"/>
-        </w:rPr>
-      </w:pPr>
-      <w:r>
-        <w:rPr>
-          <w:lang w:val="en-IN" w:eastAsia="en-US"/>
-        </w:rPr>
-        <w:t>Lorem ipsum</w:t>
-      </w:r>
-    </w:p>
-    <w:p>
-      <w:pPr>
-        <w:rPr>
-          <w:lang w:val="en-IN" w:eastAsia="en-US"/>
-        </w:rPr>
-      </w:pPr>
-      <w:r>
-        <w:rPr>
-          <w:lang w:val="en-IN" w:eastAsia="en-US"/>
-        </w:rPr>
-        <w:t>Lorem ipsum</w:t>
-      </w:r>
-    </w:p>
-    <w:p>
-      <w:pPr>
-        <w:rPr>
-          <w:lang w:val="en-IN" w:eastAsia="en-US"/>
-        </w:rPr>
-      </w:pPr>
-      <w:r>
-        <w:rPr>
-          <w:lang w:val="en-IN" w:eastAsia="en-US"/>
-        </w:rPr>
-        <w:t>Lorem ipsum</w:t>
-      </w:r>
-    </w:p>
-    <w:p>
-      <w:pPr>
-        <w:rPr>
-          <w:lang w:val="en-IN" w:eastAsia="en-US"/>
-        </w:rPr>
-      </w:pPr>
-      <w:r>
-        <w:rPr>
-          <w:lang w:val="en-IN" w:eastAsia="en-US"/>
-        </w:rPr>
-        <w:t>Lorem ipsum</w:t>
-      </w:r>
-    </w:p>
-    <w:p>
-      <w:pPr>
-        <w:rPr>
-          <w:lang w:val="en-IN" w:eastAsia="en-US"/>
-        </w:rPr>
-      </w:pPr>
-      <w:r>
-        <w:rPr>
-          <w:lang w:val="en-IN" w:eastAsia="en-US"/>
-        </w:rPr>
-        <w:t>Lorem ipsum</w:t>
-      </w:r>
-    </w:p>
-    <w:p>
-      <w:pPr>
-        <w:rPr>
-          <w:lang w:val="en-IN" w:eastAsia="en-US"/>
-        </w:rPr>
-      </w:pPr>
-      <w:r>
-        <w:rPr>
-          <w:lang w:val="en-IN" w:eastAsia="en-US"/>
-        </w:rPr>
-        <w:t>Lorem ipsum</w:t>
-      </w:r>
-    </w:p>
-    <w:p>
-      <w:pPr>
-        <w:rPr>
-          <w:lang w:val="en-IN" w:eastAsia="en-US"/>
-        </w:rPr>
-      </w:pPr>
-      <w:r>
-        <w:rPr>
-          <w:lang w:val="en-IN" w:eastAsia="en-US"/>
-        </w:rPr>
-        <w:t>Lorem ipsum</w:t>
-      </w:r>
-    </w:p>
-    <w:p>
-      <w:pPr>
-        <w:pStyle w:val="BodyText"/>
-        <w:spacing w:before="113" w:line="360" w:lineRule="auto"/>
-        <w:ind w:right="-46"/>
-        <w:rPr>
-          <w:spacing w:val="-57"/>
-        </w:rPr>
-      </w:pPr>
+    </w:p>
+    <w:p>
+      <w:pPr>
+        <w:pStyle w:val="Heading3"/>
+      </w:pPr>
+      <w:r>
+        <w:t>A. Creating and Preparing Dataset</w:t>
+      </w:r>
+    </w:p>
+    <w:p>
+      <w:pPr>
+        <w:rPr>
+          <w:lang w:val="en-IN"/>
+        </w:rPr>
+      </w:pPr>
+      <w:r>
+        <w:rPr>
+          <w:lang w:val="en-IN"/>
+        </w:rPr>
+        <w:t xml:space="preserve">We </w:t>
+      </w:r>
+      <w:r>
+        <w:rPr>
+          <w:lang w:val="en-IN"/>
+        </w:rPr>
+        <w:t>must</w:t>
+      </w:r>
+      <w:r>
+        <w:rPr>
+          <w:lang w:val="en-IN"/>
+        </w:rPr>
+        <w:t xml:space="preserve"> first create panda </w:t>
+      </w:r>
+      <w:r>
+        <w:rPr>
+          <w:lang w:val="en-IN"/>
+        </w:rPr>
+        <w:t>data frame</w:t>
+      </w:r>
+      <w:r>
+        <w:rPr>
+          <w:lang w:val="en-IN"/>
+        </w:rPr>
+        <w:t xml:space="preserve"> containing path of image and use directory of image as label to</w:t>
+      </w:r>
+    </w:p>
+    <w:p>
+      <w:pPr>
+        <w:numPr>
+          <w:ilvl w:val="0"/>
+          <w:numId w:val="18"/>
+        </w:numPr>
+        <w:rPr>
+          <w:lang w:val="en-IN"/>
+        </w:rPr>
+      </w:pPr>
+      <w:r>
+        <w:rPr>
+          <w:lang w:val="en-IN"/>
+        </w:rPr>
+        <w:t>perform basic EDA</w:t>
+      </w:r>
+    </w:p>
+    <w:p>
+      <w:pPr>
+        <w:numPr>
+          <w:ilvl w:val="0"/>
+          <w:numId w:val="18"/>
+        </w:numPr>
+        <w:rPr>
+          <w:lang w:val="en-IN"/>
+        </w:rPr>
+      </w:pPr>
+      <w:r>
+        <w:rPr>
+          <w:lang w:val="en-IN"/>
+        </w:rPr>
+        <w:t>to perform necessary preprocessing</w:t>
+      </w:r>
+    </w:p>
+    <w:p>
+      <w:pPr>
+        <w:numPr>
+          <w:ilvl w:val="0"/>
+          <w:numId w:val="18"/>
+        </w:numPr>
+        <w:rPr>
+          <w:lang w:val="en-IN"/>
+        </w:rPr>
+      </w:pPr>
+      <w:r>
+        <w:rPr>
+          <w:lang w:val="en-IN"/>
+        </w:rPr>
+        <w:t xml:space="preserve">to generate data pipeline (In later </w:t>
+      </w:r>
+      <w:r>
+        <w:rPr>
+          <w:lang w:val="en-IN"/>
+        </w:rPr>
+        <w:t>stages)</w:t>
+      </w:r>
+    </w:p>
+    <w:p>
+      <w:pPr>
+        <w:rPr>
+          <w:lang w:val="en-IN"/>
+        </w:rPr>
+      </w:pPr>
+      <w:r>
+        <w:rPr>
+          <w:lang w:val="en-IN"/>
+        </w:rPr>
+        <w:lastRenderedPageBreak/>
+        <w:drawing>
+          <wp:inline distT="0" distB="0" distL="0" distR="0" wp14:anchorId="0E190E72" wp14:editId="163A3C1F">
+            <wp:extent cx="5731510" cy="2157095"/>
+            <wp:effectExtent l="0" t="0" r="2540" b="0"/>
+            <wp:docPr id="1934867297" name="Picture 1"/>
+            <wp:cNvGraphicFramePr>
+              <a:graphicFrameLocks xmlns:a="http://schemas.openxmlformats.org/drawingml/2006/main" noChangeAspect="1"/>
+            </wp:cNvGraphicFramePr>
+            <a:graphic xmlns:a="http://schemas.openxmlformats.org/drawingml/2006/main">
+              <a:graphicData uri="http://schemas.openxmlformats.org/drawingml/2006/picture">
+                <pic:pic xmlns:pic="http://schemas.openxmlformats.org/drawingml/2006/picture">
+                  <pic:nvPicPr>
+                    <pic:cNvPr id="1934867297" name=""/>
+                    <pic:cNvPicPr/>
+                  </pic:nvPicPr>
+                  <pic:blipFill>
+                    <a:blip r:embed="rId12"/>
+                    <a:stretch>
+                      <a:fillRect/>
+                    </a:stretch>
+                  </pic:blipFill>
+                  <pic:spPr>
+                    <a:xfrm>
+                      <a:off x="0" y="0"/>
+                      <a:ext cx="5731510" cy="2157095"/>
+                    </a:xfrm>
+                    <a:prstGeom prst="rect">
+                      <a:avLst/>
+                    </a:prstGeom>
+                  </pic:spPr>
+                </pic:pic>
+              </a:graphicData>
+            </a:graphic>
+          </wp:inline>
+        </w:drawing>
+      </w:r>
+    </w:p>
+    <w:p>
+      <w:pPr>
+        <w:rPr>
+          <w:lang w:val="en-IN"/>
+        </w:rPr>
+      </w:pPr>
+    </w:p>
+    <w:p>
+      <w:pPr>
+        <w:rPr>
+          <w:lang w:val="en-IN"/>
+        </w:rPr>
+      </w:pPr>
+      <w:r>
+        <w:rPr>
+          <w:lang w:val="en-IN"/>
+        </w:rPr>
+        <w:drawing>
+          <wp:inline distT="0" distB="0" distL="0" distR="0" wp14:anchorId="75EC6954" wp14:editId="5E5DE203">
+            <wp:extent cx="5731510" cy="2321560"/>
+            <wp:effectExtent l="0" t="0" r="2540" b="2540"/>
+            <wp:docPr id="646426751" name="Picture 1" descr="A screenshot of a computer program&#10;&#10;Description automatically generated"/>
+            <wp:cNvGraphicFramePr>
+              <a:graphicFrameLocks xmlns:a="http://schemas.openxmlformats.org/drawingml/2006/main" noChangeAspect="1"/>
+            </wp:cNvGraphicFramePr>
+            <a:graphic xmlns:a="http://schemas.openxmlformats.org/drawingml/2006/main">
+              <a:graphicData uri="http://schemas.openxmlformats.org/drawingml/2006/picture">
+                <pic:pic xmlns:pic="http://schemas.openxmlformats.org/drawingml/2006/picture">
+                  <pic:nvPicPr>
+                    <pic:cNvPr id="646426751" name="Picture 1" descr="A screenshot of a computer program&#10;&#10;Description automatically generated"/>
+                    <pic:cNvPicPr/>
+                  </pic:nvPicPr>
+                  <pic:blipFill>
+                    <a:blip r:embed="rId13"/>
+                    <a:stretch>
+                      <a:fillRect/>
+                    </a:stretch>
+                  </pic:blipFill>
+                  <pic:spPr>
+                    <a:xfrm>
+                      <a:off x="0" y="0"/>
+                      <a:ext cx="5731510" cy="2321560"/>
+                    </a:xfrm>
+                    <a:prstGeom prst="rect">
+                      <a:avLst/>
+                    </a:prstGeom>
+                  </pic:spPr>
+                </pic:pic>
+              </a:graphicData>
+            </a:graphic>
+          </wp:inline>
+        </w:drawing>
+      </w:r>
+    </w:p>
+    <w:p>
+      <w:pPr>
+        <w:rPr>
+          <w:lang w:val="en-IN"/>
+        </w:rPr>
+      </w:pPr>
+    </w:p>
+    <w:p>
+      <w:r>
+        <w:drawing>
+          <wp:inline distT="0" distB="0" distL="0" distR="0" wp14:anchorId="5DF5F3CA" wp14:editId="2FCE423D">
+            <wp:extent cx="5505450" cy="3349625"/>
+            <wp:effectExtent l="0" t="0" r="0" b="3175"/>
+            <wp:docPr id="1116843936" name="Picture 1" descr="A screen shot of a computer program&#10;&#10;Description automatically generated"/>
+            <wp:cNvGraphicFramePr>
+              <a:graphicFrameLocks xmlns:a="http://schemas.openxmlformats.org/drawingml/2006/main" noChangeAspect="1"/>
+            </wp:cNvGraphicFramePr>
+            <a:graphic xmlns:a="http://schemas.openxmlformats.org/drawingml/2006/main">
+              <a:graphicData uri="http://schemas.openxmlformats.org/drawingml/2006/picture">
+                <pic:pic xmlns:pic="http://schemas.openxmlformats.org/drawingml/2006/picture">
+                  <pic:nvPicPr>
+                    <pic:cNvPr id="1116843936" name="Picture 1" descr="A screen shot of a computer program&#10;&#10;Description automatically generated"/>
+                    <pic:cNvPicPr/>
+                  </pic:nvPicPr>
+                  <pic:blipFill>
+                    <a:blip r:embed="rId14"/>
+                    <a:stretch>
+                      <a:fillRect/>
+                    </a:stretch>
+                  </pic:blipFill>
+                  <pic:spPr>
+                    <a:xfrm>
+                      <a:off x="0" y="0"/>
+                      <a:ext cx="5512693" cy="3354032"/>
+                    </a:xfrm>
+                    <a:prstGeom prst="rect">
+                      <a:avLst/>
+                    </a:prstGeom>
+                  </pic:spPr>
+                </pic:pic>
+              </a:graphicData>
+            </a:graphic>
+          </wp:inline>
+        </w:drawing>
+      </w:r>
+    </w:p>
+    <w:p>
+      <w:r>
+        <w:t xml:space="preserve"> </w:t>
+      </w:r>
     </w:p>
     <w:p/>
+    <w:p>
+      <w:r>
+        <w:lastRenderedPageBreak/>
+        <w:t>After some basic preprocessing we have also implemented data pipeline using TensorFlow’s data api</w:t>
+      </w:r>
+    </w:p>
+    <w:p/>
+    <w:p>
+      <w:pPr>
+        <w:rPr>
+          <w:lang w:val="en-IN"/>
+        </w:rPr>
+      </w:pPr>
+      <w:r>
+        <w:rPr>
+          <w:lang w:val="en-IN"/>
+        </w:rPr>
+        <w:t>Here to transform whole dataset, we first should apply transformation any random few images to get hang of what our code is doing and how it is affecting our image individually. Using this information, we can decide the input size of layer and and tune our deep learning model and re pre-processess our dataset on bigger resolution if needed.</w:t>
+      </w:r>
+    </w:p>
+    <w:p>
+      <w:pPr>
+        <w:rPr>
+          <w:lang w:val="en-IN"/>
+        </w:rPr>
+      </w:pPr>
+    </w:p>
+    <w:p>
+      <w:pPr>
+        <w:pStyle w:val="Heading5"/>
+      </w:pPr>
+      <w:r>
+        <w:t>A. Grayscale to RGB conversion</w:t>
+      </w:r>
+    </w:p>
+    <w:p>
+      <w:pPr>
+        <w:rPr>
+          <w:lang w:val="en-IN"/>
+        </w:rPr>
+      </w:pPr>
+      <w:r>
+        <w:rPr>
+          <w:lang w:val="en-IN"/>
+        </w:rPr>
+        <w:t>Firstly the image which are grayscale is converted into rgb using tf.image.grayscale_to_rgb function The code checks if the input image is grayscale (i.e., has only one channel). If it is, the code converts the image to RGB by repeating the channel three times. This is necessary because many machine learning models expect input images to have three channels (red, green, and blue).</w:t>
+      </w:r>
+    </w:p>
+    <w:p>
+      <w:pPr>
+        <w:rPr>
+          <w:lang w:val="en-IN"/>
+        </w:rPr>
+      </w:pPr>
+    </w:p>
+    <w:p>
+      <w:pPr>
+        <w:pStyle w:val="Heading5"/>
+      </w:pPr>
+      <w:r>
+        <w:t>B. Check image properties</w:t>
+      </w:r>
+    </w:p>
+    <w:p>
+      <w:pPr>
+        <w:rPr>
+          <w:lang w:val="en-IN"/>
+        </w:rPr>
+      </w:pPr>
+      <w:r>
+        <w:rPr>
+          <w:lang w:val="en-IN"/>
+        </w:rPr>
+        <w:t>The check_image_properties function is defined to check the properties of an input image. The function prints the data type of the image, the minimum and maximum values of the image, and whether the image is 8-bit and whether its values are in the 0-255 range.</w:t>
+      </w:r>
+    </w:p>
+    <w:p>
+      <w:pPr>
+        <w:rPr>
+          <w:lang w:val="en-IN"/>
+        </w:rPr>
+      </w:pPr>
+    </w:p>
+    <w:p>
+      <w:pPr>
+        <w:pStyle w:val="Heading5"/>
+      </w:pPr>
+      <w:r>
+        <w:t>C. Resize and Standardize image function</w:t>
+      </w:r>
+    </w:p>
+    <w:p>
+      <w:pPr>
+        <w:rPr>
+          <w:lang w:val="en-IN"/>
+        </w:rPr>
+      </w:pPr>
+      <w:r>
+        <w:rPr>
+          <w:lang w:val="en-IN"/>
+        </w:rPr>
+        <w:t>The resize_and_pad_image function is defined to resize an input image to a target size of 124x124 pixels using bilinear interpolation. tf.image.resize_with_pad() code is used along with tf.image.ResizeMethod.BILINEAR interpolation.</w:t>
+      </w:r>
+    </w:p>
+    <w:p>
+      <w:pPr>
+        <w:rPr>
+          <w:lang w:val="en-IN"/>
+        </w:rPr>
+      </w:pPr>
+    </w:p>
+    <w:p>
+      <w:pPr>
+        <w:rPr>
+          <w:lang w:val="en-IN"/>
+        </w:rPr>
+      </w:pPr>
+      <w:r>
+        <w:rPr>
+          <w:lang w:val="en-IN"/>
+        </w:rPr>
+        <w:t>The function also applies standardization to the image by subtracting the mean and dividing by the standard deviation of each pixel. The function returns both the resized and standardized images.</w:t>
+      </w:r>
+    </w:p>
+    <w:p>
+      <w:pPr>
+        <w:rPr>
+          <w:lang w:val="en-IN"/>
+        </w:rPr>
+      </w:pPr>
+    </w:p>
+    <w:p>
+      <w:pPr>
+        <w:rPr>
+          <w:lang w:val="en-IN"/>
+        </w:rPr>
+      </w:pPr>
+    </w:p>
+    <w:p>
+      <w:pPr>
+        <w:pStyle w:val="Heading5"/>
+      </w:pPr>
+      <w:r>
+        <w:t>D. Lastly we normalize the image by dividing it by 255.0 (or maximum value of pixel)</w:t>
+      </w:r>
+    </w:p>
+    <w:p/>
+    <w:p>
+      <w:r>
+        <w:lastRenderedPageBreak/>
+        <w:drawing>
+          <wp:inline distT="0" distB="0" distL="0" distR="0" wp14:anchorId="1F41F0CB" wp14:editId="2F6F5AA4">
+            <wp:extent cx="5731510" cy="1944370"/>
+            <wp:effectExtent l="0" t="0" r="2540" b="0"/>
+            <wp:docPr id="65165791" name="Picture 1" descr="A screenshot of a computer program&#10;&#10;Description automatically generated"/>
+            <wp:cNvGraphicFramePr>
+              <a:graphicFrameLocks xmlns:a="http://schemas.openxmlformats.org/drawingml/2006/main" noChangeAspect="1"/>
+            </wp:cNvGraphicFramePr>
+            <a:graphic xmlns:a="http://schemas.openxmlformats.org/drawingml/2006/main">
+              <a:graphicData uri="http://schemas.openxmlformats.org/drawingml/2006/picture">
+                <pic:pic xmlns:pic="http://schemas.openxmlformats.org/drawingml/2006/picture">
+                  <pic:nvPicPr>
+                    <pic:cNvPr id="65165791" name="Picture 1" descr="A screenshot of a computer program&#10;&#10;Description automatically generated"/>
+                    <pic:cNvPicPr/>
+                  </pic:nvPicPr>
+                  <pic:blipFill>
+                    <a:blip r:embed="rId15"/>
+                    <a:stretch>
+                      <a:fillRect/>
+                    </a:stretch>
+                  </pic:blipFill>
+                  <pic:spPr>
+                    <a:xfrm>
+                      <a:off x="0" y="0"/>
+                      <a:ext cx="5731510" cy="1944370"/>
+                    </a:xfrm>
+                    <a:prstGeom prst="rect">
+                      <a:avLst/>
+                    </a:prstGeom>
+                  </pic:spPr>
+                </pic:pic>
+              </a:graphicData>
+            </a:graphic>
+          </wp:inline>
+        </w:drawing>
+      </w:r>
+      <w:r>
+        <w:drawing>
+          <wp:inline distT="0" distB="0" distL="0" distR="0" wp14:anchorId="4D63B642" wp14:editId="7E355F9C">
+            <wp:extent cx="5731510" cy="5775325"/>
+            <wp:effectExtent l="0" t="0" r="2540" b="0"/>
+            <wp:docPr id="1967883140" name="Picture 1" descr="A screenshot of a computer program&#10;&#10;Description automatically generated"/>
+            <wp:cNvGraphicFramePr>
+              <a:graphicFrameLocks xmlns:a="http://schemas.openxmlformats.org/drawingml/2006/main" noChangeAspect="1"/>
+            </wp:cNvGraphicFramePr>
+            <a:graphic xmlns:a="http://schemas.openxmlformats.org/drawingml/2006/main">
+              <a:graphicData uri="http://schemas.openxmlformats.org/drawingml/2006/picture">
+                <pic:pic xmlns:pic="http://schemas.openxmlformats.org/drawingml/2006/picture">
+                  <pic:nvPicPr>
+                    <pic:cNvPr id="1967883140" name="Picture 1" descr="A screenshot of a computer program&#10;&#10;Description automatically generated"/>
+                    <pic:cNvPicPr/>
+                  </pic:nvPicPr>
+                  <pic:blipFill>
+                    <a:blip r:embed="rId16"/>
+                    <a:stretch>
+                      <a:fillRect/>
+                    </a:stretch>
+                  </pic:blipFill>
+                  <pic:spPr>
+                    <a:xfrm>
+                      <a:off x="0" y="0"/>
+                      <a:ext cx="5731510" cy="5775325"/>
+                    </a:xfrm>
+                    <a:prstGeom prst="rect">
+                      <a:avLst/>
+                    </a:prstGeom>
+                  </pic:spPr>
+                </pic:pic>
+              </a:graphicData>
+            </a:graphic>
+          </wp:inline>
+        </w:drawing>
+      </w:r>
+    </w:p>
+    <w:p>
+      <w:r>
+        <w:lastRenderedPageBreak/>
+        <w:drawing>
+          <wp:inline distT="0" distB="0" distL="0" distR="0" wp14:anchorId="135496D4" wp14:editId="61006BD0">
+            <wp:extent cx="5731510" cy="4644390"/>
+            <wp:effectExtent l="0" t="0" r="2540" b="3810"/>
+            <wp:docPr id="1708370720" name="Picture 1" descr="A screenshot of a computer program&#10;&#10;Description automatically generated"/>
+            <wp:cNvGraphicFramePr>
+              <a:graphicFrameLocks xmlns:a="http://schemas.openxmlformats.org/drawingml/2006/main" noChangeAspect="1"/>
+            </wp:cNvGraphicFramePr>
+            <a:graphic xmlns:a="http://schemas.openxmlformats.org/drawingml/2006/main">
+              <a:graphicData uri="http://schemas.openxmlformats.org/drawingml/2006/picture">
+                <pic:pic xmlns:pic="http://schemas.openxmlformats.org/drawingml/2006/picture">
+                  <pic:nvPicPr>
+                    <pic:cNvPr id="1708370720" name="Picture 1" descr="A screenshot of a computer program&#10;&#10;Description automatically generated"/>
+                    <pic:cNvPicPr/>
+                  </pic:nvPicPr>
+                  <pic:blipFill>
+                    <a:blip r:embed="rId17"/>
+                    <a:stretch>
+                      <a:fillRect/>
+                    </a:stretch>
+                  </pic:blipFill>
+                  <pic:spPr>
+                    <a:xfrm>
+                      <a:off x="0" y="0"/>
+                      <a:ext cx="5731510" cy="4644390"/>
+                    </a:xfrm>
+                    <a:prstGeom prst="rect">
+                      <a:avLst/>
+                    </a:prstGeom>
+                  </pic:spPr>
+                </pic:pic>
+              </a:graphicData>
+            </a:graphic>
+          </wp:inline>
+        </w:drawing>
+      </w:r>
+    </w:p>
+    <w:p>
+      <w:r>
+        <w:drawing>
+          <wp:inline distT="0" distB="0" distL="0" distR="0" wp14:anchorId="6239B496" wp14:editId="40C35D1F">
+            <wp:extent cx="5731510" cy="1203325"/>
+            <wp:effectExtent l="0" t="0" r="2540" b="0"/>
+            <wp:docPr id="78186850" name="Picture 1" descr="A black background with white text&#10;&#10;Description automatically generated"/>
+            <wp:cNvGraphicFramePr>
+              <a:graphicFrameLocks xmlns:a="http://schemas.openxmlformats.org/drawingml/2006/main" noChangeAspect="1"/>
+            </wp:cNvGraphicFramePr>
+            <a:graphic xmlns:a="http://schemas.openxmlformats.org/drawingml/2006/main">
+              <a:graphicData uri="http://schemas.openxmlformats.org/drawingml/2006/picture">
+                <pic:pic xmlns:pic="http://schemas.openxmlformats.org/drawingml/2006/picture">
+                  <pic:nvPicPr>
+                    <pic:cNvPr id="78186850" name="Picture 1" descr="A black background with white text&#10;&#10;Description automatically generated"/>
+                    <pic:cNvPicPr/>
+                  </pic:nvPicPr>
+                  <pic:blipFill>
+                    <a:blip r:embed="rId18"/>
+                    <a:stretch>
+                      <a:fillRect/>
+                    </a:stretch>
+                  </pic:blipFill>
+                  <pic:spPr>
+                    <a:xfrm>
+                      <a:off x="0" y="0"/>
+                      <a:ext cx="5731510" cy="1203325"/>
+                    </a:xfrm>
+                    <a:prstGeom prst="rect">
+                      <a:avLst/>
+                    </a:prstGeom>
+                  </pic:spPr>
+                </pic:pic>
+              </a:graphicData>
+            </a:graphic>
+          </wp:inline>
+        </w:drawing>
+      </w:r>
+    </w:p>
+    <w:p/>
+    <w:p>
+      <w:r>
+        <w:lastRenderedPageBreak/>
+        <w:drawing>
+          <wp:inline distT="0" distB="0" distL="0" distR="0" wp14:anchorId="321679F1" wp14:editId="3A372B82">
+            <wp:extent cx="5334000" cy="5472285"/>
+            <wp:effectExtent l="0" t="0" r="0" b="0"/>
+            <wp:docPr id="548478756" name="Picture 1" descr="A computer screen shot of a program&#10;&#10;Description automatically generated"/>
+            <wp:cNvGraphicFramePr>
+              <a:graphicFrameLocks xmlns:a="http://schemas.openxmlformats.org/drawingml/2006/main" noChangeAspect="1"/>
+            </wp:cNvGraphicFramePr>
+            <a:graphic xmlns:a="http://schemas.openxmlformats.org/drawingml/2006/main">
+              <a:graphicData uri="http://schemas.openxmlformats.org/drawingml/2006/picture">
+                <pic:pic xmlns:pic="http://schemas.openxmlformats.org/drawingml/2006/picture">
+                  <pic:nvPicPr>
+                    <pic:cNvPr id="548478756" name="Picture 1" descr="A computer screen shot of a program&#10;&#10;Description automatically generated"/>
+                    <pic:cNvPicPr/>
+                  </pic:nvPicPr>
+                  <pic:blipFill>
+                    <a:blip r:embed="rId19"/>
+                    <a:stretch>
+                      <a:fillRect/>
+                    </a:stretch>
+                  </pic:blipFill>
+                  <pic:spPr>
+                    <a:xfrm>
+                      <a:off x="0" y="0"/>
+                      <a:ext cx="5336566" cy="5474917"/>
+                    </a:xfrm>
+                    <a:prstGeom prst="rect">
+                      <a:avLst/>
+                    </a:prstGeom>
+                  </pic:spPr>
+                </pic:pic>
+              </a:graphicData>
+            </a:graphic>
+          </wp:inline>
+        </w:drawing>
+      </w:r>
+    </w:p>
+    <w:p>
+      <w:r>
+        <w:lastRenderedPageBreak/>
+        <w:drawing>
+          <wp:inline distT="0" distB="0" distL="0" distR="0" wp14:anchorId="4D40B259" wp14:editId="238002FF">
+            <wp:extent cx="5731510" cy="5716905"/>
+            <wp:effectExtent l="0" t="0" r="2540" b="0"/>
+            <wp:docPr id="1181523865" name="Picture 1" descr="A screen shot of a computer program&#10;&#10;Description automatically generated"/>
+            <wp:cNvGraphicFramePr>
+              <a:graphicFrameLocks xmlns:a="http://schemas.openxmlformats.org/drawingml/2006/main" noChangeAspect="1"/>
+            </wp:cNvGraphicFramePr>
+            <a:graphic xmlns:a="http://schemas.openxmlformats.org/drawingml/2006/main">
+              <a:graphicData uri="http://schemas.openxmlformats.org/drawingml/2006/picture">
+                <pic:pic xmlns:pic="http://schemas.openxmlformats.org/drawingml/2006/picture">
+                  <pic:nvPicPr>
+                    <pic:cNvPr id="1181523865" name="Picture 1" descr="A screen shot of a computer program&#10;&#10;Description automatically generated"/>
+                    <pic:cNvPicPr/>
+                  </pic:nvPicPr>
+                  <pic:blipFill>
+                    <a:blip r:embed="rId20"/>
+                    <a:stretch>
+                      <a:fillRect/>
+                    </a:stretch>
+                  </pic:blipFill>
+                  <pic:spPr>
+                    <a:xfrm>
+                      <a:off x="0" y="0"/>
+                      <a:ext cx="5731510" cy="5716905"/>
+                    </a:xfrm>
+                    <a:prstGeom prst="rect">
+                      <a:avLst/>
+                    </a:prstGeom>
+                  </pic:spPr>
+                </pic:pic>
+              </a:graphicData>
+            </a:graphic>
+          </wp:inline>
+        </w:drawing>
+      </w:r>
+    </w:p>
+    <w:p>
+      <w:r>
+        <w:drawing>
+          <wp:inline distT="0" distB="0" distL="0" distR="0" wp14:anchorId="71418F30" wp14:editId="3883E69E">
+            <wp:extent cx="5712460" cy="316865"/>
+            <wp:effectExtent l="0" t="0" r="2540" b="6985"/>
+            <wp:docPr id="2057953064" name="Picture 1"/>
+            <wp:cNvGraphicFramePr>
+              <a:graphicFrameLocks xmlns:a="http://schemas.openxmlformats.org/drawingml/2006/main" noChangeAspect="1"/>
+            </wp:cNvGraphicFramePr>
+            <a:graphic xmlns:a="http://schemas.openxmlformats.org/drawingml/2006/main">
+              <a:graphicData uri="http://schemas.openxmlformats.org/drawingml/2006/picture">
+                <pic:pic xmlns:pic="http://schemas.openxmlformats.org/drawingml/2006/picture">
+                  <pic:nvPicPr>
+                    <pic:cNvPr id="2057953064" name=""/>
+                    <pic:cNvPicPr/>
+                  </pic:nvPicPr>
+                  <pic:blipFill>
+                    <a:blip r:embed="rId21"/>
+                    <a:stretch>
+                      <a:fillRect/>
+                    </a:stretch>
+                  </pic:blipFill>
+                  <pic:spPr>
+                    <a:xfrm>
+                      <a:off x="0" y="0"/>
+                      <a:ext cx="5712460" cy="316865"/>
+                    </a:xfrm>
+                    <a:prstGeom prst="rect">
+                      <a:avLst/>
+                    </a:prstGeom>
+                  </pic:spPr>
+                </pic:pic>
+              </a:graphicData>
+            </a:graphic>
+          </wp:inline>
+        </w:drawing>
+      </w:r>
+    </w:p>
+    <w:p/>
+    <w:p>
+      <w:pPr>
+        <w:pStyle w:val="Heading3"/>
+      </w:pPr>
+      <w:r>
+        <w:t>B</w:t>
+      </w:r>
+      <w:r>
+        <w:t xml:space="preserve">. </w:t>
+      </w:r>
+      <w:r>
+        <w:t>Model Configuration and Training</w:t>
+      </w:r>
+    </w:p>
+    <w:p>
+      <w:pPr>
+        <w:rPr>
+          <w:lang w:val="en-IN" w:eastAsia="en-US"/>
+        </w:rPr>
+      </w:pPr>
+      <w:r>
+        <w:rPr>
+          <w:lang w:val="en-IN" w:eastAsia="en-US"/>
+        </w:rPr>
+        <w:t>In our final model, the input shape is (256,256,3)</w:t>
+      </w:r>
+    </w:p>
+    <w:p>
+      <w:pPr>
+        <w:rPr>
+          <w:lang w:val="en-IN" w:eastAsia="en-US"/>
+        </w:rPr>
+      </w:pPr>
+      <w:r>
+        <w:rPr>
+          <w:lang w:val="en-IN" w:eastAsia="en-US"/>
+        </w:rPr>
+        <w:t>GPU as well as TPU batch size is 128</w:t>
+      </w:r>
+    </w:p>
+    <w:p>
+      <w:pPr>
+        <w:rPr>
+          <w:lang w:val="en-IN" w:eastAsia="en-US"/>
+        </w:rPr>
+      </w:pPr>
+    </w:p>
+    <w:p>
+      <w:pPr>
+        <w:rPr>
+          <w:lang w:val="en-IN" w:eastAsia="en-US"/>
+        </w:rPr>
+      </w:pPr>
+      <w:r>
+        <w:rPr>
+          <w:lang w:val="en-IN" w:eastAsia="en-US"/>
+        </w:rPr>
+        <w:drawing>
+          <wp:inline distT="0" distB="0" distL="0" distR="0" wp14:anchorId="7B99E41E" wp14:editId="172FFCB8">
+            <wp:extent cx="5731510" cy="1132840"/>
+            <wp:effectExtent l="0" t="0" r="2540" b="0"/>
+            <wp:docPr id="531834504" name="Picture 1" descr="A black rectangular object with white lines&#10;&#10;Description automatically generated"/>
+            <wp:cNvGraphicFramePr>
+              <a:graphicFrameLocks xmlns:a="http://schemas.openxmlformats.org/drawingml/2006/main" noChangeAspect="1"/>
+            </wp:cNvGraphicFramePr>
+            <a:graphic xmlns:a="http://schemas.openxmlformats.org/drawingml/2006/main">
+              <a:graphicData uri="http://schemas.openxmlformats.org/drawingml/2006/picture">
+                <pic:pic xmlns:pic="http://schemas.openxmlformats.org/drawingml/2006/picture">
+                  <pic:nvPicPr>
+                    <pic:cNvPr id="531834504" name="Picture 1" descr="A black rectangular object with white lines&#10;&#10;Description automatically generated"/>
+                    <pic:cNvPicPr/>
+                  </pic:nvPicPr>
+                  <pic:blipFill>
+                    <a:blip r:embed="rId22"/>
+                    <a:stretch>
+                      <a:fillRect/>
+                    </a:stretch>
+                  </pic:blipFill>
+                  <pic:spPr>
+                    <a:xfrm>
+                      <a:off x="0" y="0"/>
+                      <a:ext cx="5731510" cy="1132840"/>
+                    </a:xfrm>
+                    <a:prstGeom prst="rect">
+                      <a:avLst/>
+                    </a:prstGeom>
+                  </pic:spPr>
+                </pic:pic>
+              </a:graphicData>
+            </a:graphic>
+          </wp:inline>
+        </w:drawing>
+      </w:r>
+    </w:p>
+    <w:p>
+      <w:pPr>
+        <w:rPr>
+          <w:b/>
+          <w:bCs/>
+        </w:rPr>
+      </w:pPr>
+    </w:p>
+    <w:p>
+      <w:pPr>
+        <w:pStyle w:val="Heading4"/>
+      </w:pPr>
+      <w:r>
+        <w:lastRenderedPageBreak/>
+        <w:t xml:space="preserve"> </w:t>
+      </w:r>
+      <w:bookmarkStart w:id="0" w:name="_Hlk177522618"/>
+      <w:r>
+        <w:t xml:space="preserve">Model </w:t>
+      </w:r>
+      <w:r>
+        <w:t>Architecture</w:t>
+      </w:r>
+      <w:bookmarkEnd w:id="0"/>
+    </w:p>
+    <w:p>
+      <w:pPr>
+        <w:rPr>
+          <w:lang w:val="en-IN" w:eastAsia="en-US"/>
+        </w:rPr>
+      </w:pPr>
+      <w:r>
+        <w:rPr>
+          <w:lang w:val="en-IN" w:eastAsia="en-US"/>
+        </w:rPr>
+        <w:drawing>
+          <wp:inline distT="0" distB="0" distL="0" distR="0" wp14:anchorId="03FDEAB4" wp14:editId="46C5C5F6">
+            <wp:extent cx="5731510" cy="2081530"/>
+            <wp:effectExtent l="0" t="0" r="2540" b="0"/>
+            <wp:docPr id="385253004" name="Picture 1" descr="A diagram of a model architecture&#10;&#10;Description automatically generated"/>
+            <wp:cNvGraphicFramePr>
+              <a:graphicFrameLocks xmlns:a="http://schemas.openxmlformats.org/drawingml/2006/main" noChangeAspect="1"/>
+            </wp:cNvGraphicFramePr>
+            <a:graphic xmlns:a="http://schemas.openxmlformats.org/drawingml/2006/main">
+              <a:graphicData uri="http://schemas.openxmlformats.org/drawingml/2006/picture">
+                <pic:pic xmlns:pic="http://schemas.openxmlformats.org/drawingml/2006/picture">
+                  <pic:nvPicPr>
+                    <pic:cNvPr id="385253004" name="Picture 1" descr="A diagram of a model architecture&#10;&#10;Description automatically generated"/>
+                    <pic:cNvPicPr/>
+                  </pic:nvPicPr>
+                  <pic:blipFill>
+                    <a:blip r:embed="rId23"/>
+                    <a:stretch>
+                      <a:fillRect/>
+                    </a:stretch>
+                  </pic:blipFill>
+                  <pic:spPr>
+                    <a:xfrm>
+                      <a:off x="0" y="0"/>
+                      <a:ext cx="5731510" cy="2081530"/>
+                    </a:xfrm>
+                    <a:prstGeom prst="rect">
+                      <a:avLst/>
+                    </a:prstGeom>
+                  </pic:spPr>
+                </pic:pic>
+              </a:graphicData>
+            </a:graphic>
+          </wp:inline>
+        </w:drawing>
+      </w:r>
+    </w:p>
+    <w:p>
+      <w:pPr>
+        <w:rPr>
+          <w:b/>
+          <w:bCs/>
+        </w:rPr>
+      </w:pPr>
+      <w:r>
+        <w:rPr>
+          <w:b/>
+          <w:bCs/>
+        </w:rPr>
+        <w:drawing>
+          <wp:inline distT="0" distB="0" distL="0" distR="0" wp14:anchorId="2504E2E0" wp14:editId="377D7381">
+            <wp:extent cx="5731510" cy="2595880"/>
+            <wp:effectExtent l="0" t="0" r="2540" b="0"/>
+            <wp:docPr id="1599446252" name="Picture 1" descr="A diagram of a slip connection&#10;&#10;Description automatically generated"/>
+            <wp:cNvGraphicFramePr>
+              <a:graphicFrameLocks xmlns:a="http://schemas.openxmlformats.org/drawingml/2006/main" noChangeAspect="1"/>
+            </wp:cNvGraphicFramePr>
+            <a:graphic xmlns:a="http://schemas.openxmlformats.org/drawingml/2006/main">
+              <a:graphicData uri="http://schemas.openxmlformats.org/drawingml/2006/picture">
+                <pic:pic xmlns:pic="http://schemas.openxmlformats.org/drawingml/2006/picture">
+                  <pic:nvPicPr>
+                    <pic:cNvPr id="1599446252" name="Picture 1" descr="A diagram of a slip connection&#10;&#10;Description automatically generated"/>
+                    <pic:cNvPicPr/>
+                  </pic:nvPicPr>
+                  <pic:blipFill>
+                    <a:blip r:embed="rId24"/>
+                    <a:stretch>
+                      <a:fillRect/>
+                    </a:stretch>
+                  </pic:blipFill>
+                  <pic:spPr>
+                    <a:xfrm>
+                      <a:off x="0" y="0"/>
+                      <a:ext cx="5731510" cy="2595880"/>
+                    </a:xfrm>
+                    <a:prstGeom prst="rect">
+                      <a:avLst/>
+                    </a:prstGeom>
+                  </pic:spPr>
+                </pic:pic>
+              </a:graphicData>
+            </a:graphic>
+          </wp:inline>
+        </w:drawing>
+      </w:r>
+    </w:p>
+    <w:p>
+      <w:pPr>
+        <w:rPr>
+          <w:b/>
+          <w:bCs/>
+        </w:rPr>
+      </w:pPr>
+    </w:p>
+    <w:p>
+      <w:pPr>
+        <w:pStyle w:val="Heading4"/>
+      </w:pPr>
+      <w:r>
+        <w:t>Training and Validation</w:t>
+      </w:r>
+    </w:p>
+    <w:p>
+      <w:pPr>
+        <w:rPr>
+          <w:lang w:val="en-IN" w:eastAsia="en-US"/>
+        </w:rPr>
+      </w:pPr>
+      <w:r>
+        <w:rPr>
+          <w:lang w:val="en-IN" w:eastAsia="en-US"/>
+        </w:rPr>
+        <w:drawing>
+          <wp:inline distT="0" distB="0" distL="0" distR="0" wp14:anchorId="7BEFC249" wp14:editId="760957CF">
+            <wp:extent cx="5731510" cy="2798445"/>
+            <wp:effectExtent l="0" t="0" r="2540" b="1905"/>
+            <wp:docPr id="402437409" name="Picture 1"/>
+            <wp:cNvGraphicFramePr>
+              <a:graphicFrameLocks xmlns:a="http://schemas.openxmlformats.org/drawingml/2006/main" noChangeAspect="1"/>
+            </wp:cNvGraphicFramePr>
+            <a:graphic xmlns:a="http://schemas.openxmlformats.org/drawingml/2006/main">
+              <a:graphicData uri="http://schemas.openxmlformats.org/drawingml/2006/picture">
+                <pic:pic xmlns:pic="http://schemas.openxmlformats.org/drawingml/2006/picture">
+                  <pic:nvPicPr>
+                    <pic:cNvPr id="402437409" name=""/>
+                    <pic:cNvPicPr/>
+                  </pic:nvPicPr>
+                  <pic:blipFill>
+                    <a:blip r:embed="rId25"/>
+                    <a:stretch>
+                      <a:fillRect/>
+                    </a:stretch>
+                  </pic:blipFill>
+                  <pic:spPr>
+                    <a:xfrm>
+                      <a:off x="0" y="0"/>
+                      <a:ext cx="5731510" cy="2798445"/>
+                    </a:xfrm>
+                    <a:prstGeom prst="rect">
+                      <a:avLst/>
+                    </a:prstGeom>
+                  </pic:spPr>
+                </pic:pic>
+              </a:graphicData>
+            </a:graphic>
+          </wp:inline>
+        </w:drawing>
+      </w:r>
+    </w:p>
+    <w:p>
+      <w:pPr>
+        <w:rPr>
+          <w:lang w:val="en-IN" w:eastAsia="en-US"/>
+        </w:rPr>
+      </w:pPr>
+    </w:p>
+    <w:p>
+      <w:pPr>
+        <w:rPr>
+          <w:lang w:val="en-IN" w:eastAsia="en-US"/>
+        </w:rPr>
+      </w:pPr>
+      <w:r>
+        <w:rPr>
+          <w:lang w:val="en-IN" w:eastAsia="en-US"/>
+        </w:rPr>
+        <w:t>First epoch will take around 40 minutes then after every epoch will take around 3 minutes on TPU.</w:t>
+      </w:r>
+    </w:p>
+    <w:p>
+      <w:pPr>
+        <w:rPr>
+          <w:lang w:val="en-IN" w:eastAsia="en-US"/>
+        </w:rPr>
+      </w:pPr>
+      <w:r>
+        <w:rPr>
+          <w:lang w:val="en-IN" w:eastAsia="en-US"/>
+        </w:rPr>
+        <w:lastRenderedPageBreak/>
+        <w:drawing>
+          <wp:inline distT="0" distB="0" distL="0" distR="0" wp14:anchorId="0BC678F3" wp14:editId="4FFF79CB">
+            <wp:extent cx="5731510" cy="1959610"/>
+            <wp:effectExtent l="0" t="0" r="2540" b="2540"/>
+            <wp:docPr id="706061502" name="Picture 1" descr="A screen shot of a computer program&#10;&#10;Description automatically generated"/>
+            <wp:cNvGraphicFramePr>
+              <a:graphicFrameLocks xmlns:a="http://schemas.openxmlformats.org/drawingml/2006/main" noChangeAspect="1"/>
+            </wp:cNvGraphicFramePr>
+            <a:graphic xmlns:a="http://schemas.openxmlformats.org/drawingml/2006/main">
+              <a:graphicData uri="http://schemas.openxmlformats.org/drawingml/2006/picture">
+                <pic:pic xmlns:pic="http://schemas.openxmlformats.org/drawingml/2006/picture">
+                  <pic:nvPicPr>
+                    <pic:cNvPr id="706061502" name="Picture 1" descr="A screen shot of a computer program&#10;&#10;Description automatically generated"/>
+                    <pic:cNvPicPr/>
+                  </pic:nvPicPr>
+                  <pic:blipFill>
+                    <a:blip r:embed="rId26"/>
+                    <a:stretch>
+                      <a:fillRect/>
+                    </a:stretch>
+                  </pic:blipFill>
+                  <pic:spPr>
+                    <a:xfrm>
+                      <a:off x="0" y="0"/>
+                      <a:ext cx="5731510" cy="1959610"/>
+                    </a:xfrm>
+                    <a:prstGeom prst="rect">
+                      <a:avLst/>
+                    </a:prstGeom>
+                  </pic:spPr>
+                </pic:pic>
+              </a:graphicData>
+            </a:graphic>
+          </wp:inline>
+        </w:drawing>
+      </w:r>
+    </w:p>
+    <w:p>
+      <w:pPr>
+        <w:rPr>
+          <w:lang w:val="en-IN" w:eastAsia="en-US"/>
+        </w:rPr>
+      </w:pPr>
+    </w:p>
+    <w:p>
+      <w:pPr>
+        <w:rPr>
+          <w:lang w:val="en-IN" w:eastAsia="en-US"/>
+        </w:rPr>
+      </w:pPr>
+      <w:r>
+        <w:rPr>
+          <w:lang w:val="en-IN" w:eastAsia="en-US"/>
+        </w:rPr>
+        <w:t>Exporting Trained Model</w:t>
+      </w:r>
+    </w:p>
     <w:sectPr>
       <w:pgSz w:w="11906" w:h="16838"/>
       <w:pgMar w:top="1440" w:right="1440" w:bottom="1440" w:left="1440" w:header="708" w:footer="708" w:gutter="0"/>
@@ -2902,6 +4980,92 @@
 <file path=word/numbering.xml><?xml version="1.0" encoding="utf-8"?>
 <w:numbering xmlns:wpc="http://schemas.microsoft.com/office/word/2010/wordprocessingCanvas" xmlns:cx="http://schemas.microsoft.com/office/drawing/2014/chartex" xmlns:cx1="http://schemas.microsoft.com/office/drawing/2015/9/8/chartex" xmlns:cx2="http://schemas.microsoft.com/office/drawing/2015/10/21/chartex" xmlns:cx3="http://schemas.microsoft.com/office/drawing/2016/5/9/chartex" xmlns:cx4="http://schemas.microsoft.com/office/drawing/2016/5/10/chartex" xmlns:cx5="http://schemas.microsoft.com/office/drawing/2016/5/11/chartex" xmlns:cx6="http://schemas.microsoft.com/office/drawing/2016/5/12/chartex" xmlns:cx7="http://schemas.microsoft.com/office/drawing/2016/5/13/chartex" xmlns:cx8="http://schemas.microsoft.com/office/drawing/2016/5/14/chartex" xmlns:mc="http://schemas.openxmlformats.org/markup-compatibility/2006" xmlns:aink="http://schemas.microsoft.com/office/drawing/2016/ink" xmlns:am3d="http://schemas.microsoft.com/office/drawing/2017/model3d" xmlns:o="urn:schemas-microsoft-com:office:office" xmlns:oel="http://schemas.microsoft.com/office/2019/extlst" xmlns:r="http://schemas.openxmlformats.org/officeDocument/2006/relationships" xmlns:m="http://schemas.openxmlformats.org/officeDocument/2006/math" xmlns:v="urn:schemas-microsoft-com:vml" xmlns:wp14="http://schemas.microsoft.com/office/word/2010/wordprocessingDrawing" xmlns:wp="http://schemas.openxmlformats.org/drawingml/2006/wordprocessingDrawing" xmlns:w10="urn:schemas-microsoft-com:office:word" xmlns:w="http://schemas.openxmlformats.org/wordprocessingml/2006/main" xmlns:w14="http://schemas.microsoft.com/office/word/2010/wordml" xmlns:w15="http://schemas.microsoft.com/office/word/2012/wordml" xmlns:w16cex="http://schemas.microsoft.com/office/word/2018/wordml/cex" xmlns:w16cid="http://schemas.microsoft.com/office/word/2016/wordml/cid" xmlns:w16="http://schemas.microsoft.com/office/word/2018/wordml" xmlns:w16du="http://schemas.microsoft.com/office/word/2023/wordml/word16du" xmlns:w16sdtdh="http://schemas.microsoft.com/office/word/2020/wordml/sdtdatahash" xmlns:w16se="http://schemas.microsoft.com/office/word/2015/wordml/symex" xmlns:wpg="http://schemas.microsoft.com/office/word/2010/wordprocessingGroup" xmlns:wpi="http://schemas.microsoft.com/office/word/2010/wordprocessingInk" xmlns:wne="http://schemas.microsoft.com/office/word/2006/wordml" xmlns:wps="http://schemas.microsoft.com/office/word/2010/wordprocessingShape" mc:Ignorable="w14 w15 w16se w16cid w16 w16cex w16sdtdh w16du wp14">
   <w:abstractNum w:abstractNumId="0" w15:restartNumberingAfterBreak="0">
+    <w:nsid w:val="0A773596"/>
+    <w:multiLevelType w:val="hybridMultilevel"/>
+    <w:tmpl w:val="E7369958"/>
+    <w:lvl w:ilvl="0" w:tplc="4009000F">
+      <w:start w:val="1"/>
+      <w:numFmt w:val="decimal"/>
+      <w:lvlText w:val="%1."/>
+      <w:lvlJc w:val="left"/>
+      <w:pPr>
+        <w:ind w:left="720" w:hanging="360"/>
+      </w:pPr>
+    </w:lvl>
+    <w:lvl w:ilvl="1" w:tplc="40090019">
+      <w:start w:val="1"/>
+      <w:numFmt w:val="lowerLetter"/>
+      <w:lvlText w:val="%2."/>
+      <w:lvlJc w:val="left"/>
+      <w:pPr>
+        <w:ind w:left="1440" w:hanging="360"/>
+      </w:pPr>
+    </w:lvl>
+    <w:lvl w:ilvl="2" w:tplc="4009001B" w:tentative="1">
+      <w:start w:val="1"/>
+      <w:numFmt w:val="lowerRoman"/>
+      <w:lvlText w:val="%3."/>
+      <w:lvlJc w:val="right"/>
+      <w:pPr>
+        <w:ind w:left="2160" w:hanging="180"/>
+      </w:pPr>
+    </w:lvl>
+    <w:lvl w:ilvl="3" w:tplc="4009000F" w:tentative="1">
+      <w:start w:val="1"/>
+      <w:numFmt w:val="decimal"/>
+      <w:lvlText w:val="%4."/>
+      <w:lvlJc w:val="left"/>
+      <w:pPr>
+        <w:ind w:left="2880" w:hanging="360"/>
+      </w:pPr>
+    </w:lvl>
+    <w:lvl w:ilvl="4" w:tplc="40090019" w:tentative="1">
+      <w:start w:val="1"/>
+      <w:numFmt w:val="lowerLetter"/>
+      <w:lvlText w:val="%5."/>
+      <w:lvlJc w:val="left"/>
+      <w:pPr>
+        <w:ind w:left="3600" w:hanging="360"/>
+      </w:pPr>
+    </w:lvl>
+    <w:lvl w:ilvl="5" w:tplc="4009001B" w:tentative="1">
+      <w:start w:val="1"/>
+      <w:numFmt w:val="lowerRoman"/>
+      <w:lvlText w:val="%6."/>
+      <w:lvlJc w:val="right"/>
+      <w:pPr>
+        <w:ind w:left="4320" w:hanging="180"/>
+      </w:pPr>
+    </w:lvl>
+    <w:lvl w:ilvl="6" w:tplc="4009000F" w:tentative="1">
+      <w:start w:val="1"/>
+      <w:numFmt w:val="decimal"/>
+      <w:lvlText w:val="%7."/>
+      <w:lvlJc w:val="left"/>
+      <w:pPr>
+        <w:ind w:left="5040" w:hanging="360"/>
+      </w:pPr>
+    </w:lvl>
+    <w:lvl w:ilvl="7" w:tplc="40090019" w:tentative="1">
+      <w:start w:val="1"/>
+      <w:numFmt w:val="lowerLetter"/>
+      <w:lvlText w:val="%8."/>
+      <w:lvlJc w:val="left"/>
+      <w:pPr>
+        <w:ind w:left="5760" w:hanging="360"/>
+      </w:pPr>
+    </w:lvl>
+    <w:lvl w:ilvl="8" w:tplc="4009001B" w:tentative="1">
+      <w:start w:val="1"/>
+      <w:numFmt w:val="lowerRoman"/>
+      <w:lvlText w:val="%9."/>
+      <w:lvlJc w:val="right"/>
+      <w:pPr>
+        <w:ind w:left="6480" w:hanging="180"/>
+      </w:pPr>
+    </w:lvl>
+  </w:abstractNum>
+  <w:abstractNum w:abstractNumId="1" w15:restartNumberingAfterBreak="0">
     <w:nsid w:val="1F412DC0"/>
     <w:multiLevelType w:val="hybridMultilevel"/>
     <w:tmpl w:val="482AF696"/>
@@ -2990,7 +5154,120 @@
       </w:pPr>
     </w:lvl>
   </w:abstractNum>
-  <w:abstractNum w:abstractNumId="1" w15:restartNumberingAfterBreak="0">
+  <w:abstractNum w:abstractNumId="2" w15:restartNumberingAfterBreak="0">
+    <w:nsid w:val="23AB161F"/>
+    <w:multiLevelType w:val="hybridMultilevel"/>
+    <w:tmpl w:val="BA68DB8C"/>
+    <w:lvl w:ilvl="0" w:tplc="40090001">
+      <w:start w:val="1"/>
+      <w:numFmt w:val="bullet"/>
+      <w:lvlText w:val=""/>
+      <w:lvlJc w:val="left"/>
+      <w:pPr>
+        <w:ind w:left="720" w:hanging="360"/>
+      </w:pPr>
+      <w:rPr>
+        <w:rFonts w:ascii="Symbol" w:hAnsi="Symbol" w:hint="default"/>
+      </w:rPr>
+    </w:lvl>
+    <w:lvl w:ilvl="1" w:tplc="40090003" w:tentative="1">
+      <w:start w:val="1"/>
+      <w:numFmt w:val="bullet"/>
+      <w:lvlText w:val="o"/>
+      <w:lvlJc w:val="left"/>
+      <w:pPr>
+        <w:ind w:left="1440" w:hanging="360"/>
+      </w:pPr>
+      <w:rPr>
+        <w:rFonts w:ascii="Courier New" w:hAnsi="Courier New" w:cs="Courier New" w:hint="default"/>
+      </w:rPr>
+    </w:lvl>
+    <w:lvl w:ilvl="2" w:tplc="40090005" w:tentative="1">
+      <w:start w:val="1"/>
+      <w:numFmt w:val="bullet"/>
+      <w:lvlText w:val=""/>
+      <w:lvlJc w:val="left"/>
+      <w:pPr>
+        <w:ind w:left="2160" w:hanging="360"/>
+      </w:pPr>
+      <w:rPr>
+        <w:rFonts w:ascii="Wingdings" w:hAnsi="Wingdings" w:hint="default"/>
+      </w:rPr>
+    </w:lvl>
+    <w:lvl w:ilvl="3" w:tplc="40090001" w:tentative="1">
+      <w:start w:val="1"/>
+      <w:numFmt w:val="bullet"/>
+      <w:lvlText w:val=""/>
+      <w:lvlJc w:val="left"/>
+      <w:pPr>
+        <w:ind w:left="2880" w:hanging="360"/>
+      </w:pPr>
+      <w:rPr>
+        <w:rFonts w:ascii="Symbol" w:hAnsi="Symbol" w:hint="default"/>
+      </w:rPr>
+    </w:lvl>
+    <w:lvl w:ilvl="4" w:tplc="40090003" w:tentative="1">
+      <w:start w:val="1"/>
+      <w:numFmt w:val="bullet"/>
+      <w:lvlText w:val="o"/>
+      <w:lvlJc w:val="left"/>
+      <w:pPr>
+        <w:ind w:left="3600" w:hanging="360"/>
+      </w:pPr>
+      <w:rPr>
+        <w:rFonts w:ascii="Courier New" w:hAnsi="Courier New" w:cs="Courier New" w:hint="default"/>
+      </w:rPr>
+    </w:lvl>
+    <w:lvl w:ilvl="5" w:tplc="40090005" w:tentative="1">
+      <w:start w:val="1"/>
+      <w:numFmt w:val="bullet"/>
+      <w:lvlText w:val=""/>
+      <w:lvlJc w:val="left"/>
+      <w:pPr>
+        <w:ind w:left="4320" w:hanging="360"/>
+      </w:pPr>
+      <w:rPr>
+        <w:rFonts w:ascii="Wingdings" w:hAnsi="Wingdings" w:hint="default"/>
+      </w:rPr>
+    </w:lvl>
+    <w:lvl w:ilvl="6" w:tplc="40090001" w:tentative="1">
+      <w:start w:val="1"/>
+      <w:numFmt w:val="bullet"/>
+      <w:lvlText w:val=""/>
+      <w:lvlJc w:val="left"/>
+      <w:pPr>
+        <w:ind w:left="5040" w:hanging="360"/>
+      </w:pPr>
+      <w:rPr>
+        <w:rFonts w:ascii="Symbol" w:hAnsi="Symbol" w:hint="default"/>
+      </w:rPr>
+    </w:lvl>
+    <w:lvl w:ilvl="7" w:tplc="40090003" w:tentative="1">
+      <w:start w:val="1"/>
+      <w:numFmt w:val="bullet"/>
+      <w:lvlText w:val="o"/>
+      <w:lvlJc w:val="left"/>
+      <w:pPr>
+        <w:ind w:left="5760" w:hanging="360"/>
+      </w:pPr>
+      <w:rPr>
+        <w:rFonts w:ascii="Courier New" w:hAnsi="Courier New" w:cs="Courier New" w:hint="default"/>
+      </w:rPr>
+    </w:lvl>
+    <w:lvl w:ilvl="8" w:tplc="40090005" w:tentative="1">
+      <w:start w:val="1"/>
+      <w:numFmt w:val="bullet"/>
+      <w:lvlText w:val=""/>
+      <w:lvlJc w:val="left"/>
+      <w:pPr>
+        <w:ind w:left="6480" w:hanging="360"/>
+      </w:pPr>
+      <w:rPr>
+        <w:rFonts w:ascii="Wingdings" w:hAnsi="Wingdings" w:hint="default"/>
+      </w:rPr>
+    </w:lvl>
+  </w:abstractNum>
+  <w:abstractNum w:abstractNumId="3" w15:restartNumberingAfterBreak="0">
     <w:nsid w:val="2E1B79FE"/>
     <w:multiLevelType w:val="hybridMultilevel"/>
     <w:tmpl w:val="1C728538"/>
@@ -3079,7 +5356,7 @@
       </w:pPr>
     </w:lvl>
   </w:abstractNum>
-  <w:abstractNum w:abstractNumId="2" w15:restartNumberingAfterBreak="0">
+  <w:abstractNum w:abstractNumId="4" w15:restartNumberingAfterBreak="0">
     <w:nsid w:val="33A213C3"/>
     <w:multiLevelType w:val="multilevel"/>
     <w:tmpl w:val="A8CAC448"/>
@@ -3192,7 +5469,7 @@
       </w:pPr>
     </w:lvl>
   </w:abstractNum>
-  <w:abstractNum w:abstractNumId="3" w15:restartNumberingAfterBreak="0">
+  <w:abstractNum w:abstractNumId="5" w15:restartNumberingAfterBreak="0">
     <w:nsid w:val="347C3F1C"/>
     <w:multiLevelType w:val="hybridMultilevel"/>
     <w:tmpl w:val="F22E820C"/>
@@ -3280,7 +5557,7 @@
       </w:pPr>
     </w:lvl>
   </w:abstractNum>
-  <w:abstractNum w:abstractNumId="4" w15:restartNumberingAfterBreak="0">
+  <w:abstractNum w:abstractNumId="6" w15:restartNumberingAfterBreak="0">
     <w:nsid w:val="35DB5131"/>
     <w:multiLevelType w:val="hybridMultilevel"/>
     <w:tmpl w:val="0FEAE340"/>
@@ -3369,7 +5646,7 @@
       </w:pPr>
     </w:lvl>
   </w:abstractNum>
-  <w:abstractNum w:abstractNumId="5" w15:restartNumberingAfterBreak="0">
+  <w:abstractNum w:abstractNumId="7" w15:restartNumberingAfterBreak="0">
     <w:nsid w:val="38C92881"/>
     <w:multiLevelType w:val="hybridMultilevel"/>
     <w:tmpl w:val="0A081528"/>
@@ -3482,7 +5759,7 @@
       </w:rPr>
     </w:lvl>
   </w:abstractNum>
-  <w:abstractNum w:abstractNumId="6" w15:restartNumberingAfterBreak="0">
+  <w:abstractNum w:abstractNumId="8" w15:restartNumberingAfterBreak="0">
     <w:nsid w:val="40122911"/>
     <w:multiLevelType w:val="hybridMultilevel"/>
     <w:tmpl w:val="463CCC9E"/>
@@ -3568,7 +5845,7 @@
       </w:pPr>
     </w:lvl>
   </w:abstractNum>
-  <w:abstractNum w:abstractNumId="7" w15:restartNumberingAfterBreak="0">
+  <w:abstractNum w:abstractNumId="9" w15:restartNumberingAfterBreak="0">
     <w:nsid w:val="43376748"/>
     <w:multiLevelType w:val="multilevel"/>
     <w:tmpl w:val="07C441B0"/>
@@ -3681,7 +5958,7 @@
       </w:pPr>
     </w:lvl>
   </w:abstractNum>
-  <w:abstractNum w:abstractNumId="8" w15:restartNumberingAfterBreak="0">
+  <w:abstractNum w:abstractNumId="10" w15:restartNumberingAfterBreak="0">
     <w:nsid w:val="46F32490"/>
     <w:multiLevelType w:val="multilevel"/>
     <w:tmpl w:val="9E408AB4"/>
@@ -3830,7 +6107,156 @@
       </w:rPr>
     </w:lvl>
   </w:abstractNum>
-  <w:abstractNum w:abstractNumId="9" w15:restartNumberingAfterBreak="0">
+  <w:abstractNum w:abstractNumId="11" w15:restartNumberingAfterBreak="0">
+    <w:nsid w:val="59FF66BE"/>
+    <w:multiLevelType w:val="multilevel"/>
+    <w:tmpl w:val="CDE07EDC"/>
+    <w:lvl w:ilvl="0">
+      <w:start w:val="1"/>
+      <w:numFmt w:val="bullet"/>
+      <w:lvlText w:val=""/>
+      <w:lvlJc w:val="left"/>
+      <w:pPr>
+        <w:tabs>
+          <w:tab w:val="num" w:pos="720"/>
+        </w:tabs>
+        <w:ind w:left="720" w:hanging="360"/>
+      </w:pPr>
+      <w:rPr>
+        <w:rFonts w:ascii="Symbol" w:hAnsi="Symbol" w:hint="default"/>
+        <w:sz w:val="20"/>
+      </w:rPr>
+    </w:lvl>
+    <w:lvl w:ilvl="1" w:tentative="1">
+      <w:start w:val="1"/>
+      <w:numFmt w:val="bullet"/>
+      <w:lvlText w:val=""/>
+      <w:lvlJc w:val="left"/>
+      <w:pPr>
+        <w:tabs>
+          <w:tab w:val="num" w:pos="1440"/>
+        </w:tabs>
+        <w:ind w:left="1440" w:hanging="360"/>
+      </w:pPr>
+      <w:rPr>
+        <w:rFonts w:ascii="Symbol" w:hAnsi="Symbol" w:hint="default"/>
+        <w:sz w:val="20"/>
+      </w:rPr>
+    </w:lvl>
+    <w:lvl w:ilvl="2" w:tentative="1">
+      <w:start w:val="1"/>
+      <w:numFmt w:val="bullet"/>
+      <w:lvlText w:val=""/>
+      <w:lvlJc w:val="left"/>
+      <w:pPr>
+        <w:tabs>
+          <w:tab w:val="num" w:pos="2160"/>
+        </w:tabs>
+        <w:ind w:left="2160" w:hanging="360"/>
+      </w:pPr>
+      <w:rPr>
+        <w:rFonts w:ascii="Symbol" w:hAnsi="Symbol" w:hint="default"/>
+        <w:sz w:val="20"/>
+      </w:rPr>
+    </w:lvl>
+    <w:lvl w:ilvl="3" w:tentative="1">
+      <w:start w:val="1"/>
+      <w:numFmt w:val="bullet"/>
+      <w:lvlText w:val=""/>
+      <w:lvlJc w:val="left"/>
+      <w:pPr>
+        <w:tabs>
+          <w:tab w:val="num" w:pos="2880"/>
+        </w:tabs>
+        <w:ind w:left="2880" w:hanging="360"/>
+      </w:pPr>
+      <w:rPr>
+        <w:rFonts w:ascii="Symbol" w:hAnsi="Symbol" w:hint="default"/>
+        <w:sz w:val="20"/>
+      </w:rPr>
+    </w:lvl>
+    <w:lvl w:ilvl="4" w:tentative="1">
+      <w:start w:val="1"/>
+      <w:numFmt w:val="bullet"/>
+      <w:lvlText w:val=""/>
+      <w:lvlJc w:val="left"/>
+      <w:pPr>
+        <w:tabs>
+          <w:tab w:val="num" w:pos="3600"/>
+        </w:tabs>
+        <w:ind w:left="3600" w:hanging="360"/>
+      </w:pPr>
+      <w:rPr>
+        <w:rFonts w:ascii="Symbol" w:hAnsi="Symbol" w:hint="default"/>
+        <w:sz w:val="20"/>
+      </w:rPr>
+    </w:lvl>
+    <w:lvl w:ilvl="5" w:tentative="1">
+      <w:start w:val="1"/>
+      <w:numFmt w:val="bullet"/>
+      <w:lvlText w:val=""/>
+      <w:lvlJc w:val="left"/>
+      <w:pPr>
+        <w:tabs>
+          <w:tab w:val="num" w:pos="4320"/>
+        </w:tabs>
+        <w:ind w:left="4320" w:hanging="360"/>
+      </w:pPr>
+      <w:rPr>
+        <w:rFonts w:ascii="Symbol" w:hAnsi="Symbol" w:hint="default"/>
+        <w:sz w:val="20"/>
+      </w:rPr>
+    </w:lvl>
+    <w:lvl w:ilvl="6" w:tentative="1">
+      <w:start w:val="1"/>
+      <w:numFmt w:val="bullet"/>
+      <w:lvlText w:val=""/>
+      <w:lvlJc w:val="left"/>
+      <w:pPr>
+        <w:tabs>
+          <w:tab w:val="num" w:pos="5040"/>
+        </w:tabs>
+        <w:ind w:left="5040" w:hanging="360"/>
+      </w:pPr>
+      <w:rPr>
+        <w:rFonts w:ascii="Symbol" w:hAnsi="Symbol" w:hint="default"/>
+        <w:sz w:val="20"/>
+      </w:rPr>
+    </w:lvl>
+    <w:lvl w:ilvl="7" w:tentative="1">
+      <w:start w:val="1"/>
+      <w:numFmt w:val="bullet"/>
+      <w:lvlText w:val=""/>
+      <w:lvlJc w:val="left"/>
+      <w:pPr>
+        <w:tabs>
+          <w:tab w:val="num" w:pos="5760"/>
+        </w:tabs>
+        <w:ind w:left="5760" w:hanging="360"/>
+      </w:pPr>
+      <w:rPr>
+        <w:rFonts w:ascii="Symbol" w:hAnsi="Symbol" w:hint="default"/>
+        <w:sz w:val="20"/>
+      </w:rPr>
+    </w:lvl>
+    <w:lvl w:ilvl="8" w:tentative="1">
+      <w:start w:val="1"/>
+      <w:numFmt w:val="bullet"/>
+      <w:lvlText w:val=""/>
+      <w:lvlJc w:val="left"/>
+      <w:pPr>
+        <w:tabs>
+          <w:tab w:val="num" w:pos="6480"/>
+        </w:tabs>
+        <w:ind w:left="6480" w:hanging="360"/>
+      </w:pPr>
+      <w:rPr>
+        <w:rFonts w:ascii="Symbol" w:hAnsi="Symbol" w:hint="default"/>
+        <w:sz w:val="20"/>
+      </w:rPr>
+    </w:lvl>
+  </w:abstractNum>
+  <w:abstractNum w:abstractNumId="12" w15:restartNumberingAfterBreak="0">
     <w:nsid w:val="5B102B70"/>
     <w:multiLevelType w:val="hybridMultilevel"/>
     <w:tmpl w:val="33AA4BCA"/>
@@ -3916,7 +6342,7 @@
       </w:pPr>
     </w:lvl>
   </w:abstractNum>
-  <w:abstractNum w:abstractNumId="10" w15:restartNumberingAfterBreak="0">
+  <w:abstractNum w:abstractNumId="13" w15:restartNumberingAfterBreak="0">
     <w:nsid w:val="63DC430C"/>
     <w:multiLevelType w:val="hybridMultilevel"/>
     <w:tmpl w:val="A7A2A528"/>
@@ -4029,7 +6455,7 @@
       </w:rPr>
     </w:lvl>
   </w:abstractNum>
-  <w:abstractNum w:abstractNumId="11" w15:restartNumberingAfterBreak="0">
+  <w:abstractNum w:abstractNumId="14" w15:restartNumberingAfterBreak="0">
     <w:nsid w:val="67B01C8A"/>
     <w:multiLevelType w:val="hybridMultilevel"/>
     <w:tmpl w:val="B3FC60F4"/>
@@ -4118,7 +6544,128 @@
       </w:pPr>
     </w:lvl>
   </w:abstractNum>
-  <w:abstractNum w:abstractNumId="12" w15:restartNumberingAfterBreak="0">
+  <w:abstractNum w:abstractNumId="15" w15:restartNumberingAfterBreak="0">
+    <w:nsid w:val="6C2506C1"/>
+    <w:multiLevelType w:val="multilevel"/>
+    <w:tmpl w:val="8BC0CD16"/>
+    <w:lvl w:ilvl="0">
+      <w:start w:val="1"/>
+      <w:numFmt w:val="decimal"/>
+      <w:lvlText w:val="%1."/>
+      <w:lvlJc w:val="left"/>
+      <w:pPr>
+        <w:tabs>
+          <w:tab w:val="num" w:pos="720"/>
+        </w:tabs>
+        <w:ind w:left="720" w:hanging="360"/>
+      </w:pPr>
+    </w:lvl>
+    <w:lvl w:ilvl="1">
+      <w:start w:val="1"/>
+      <w:numFmt w:val="bullet"/>
+      <w:lvlText w:val="o"/>
+      <w:lvlJc w:val="left"/>
+      <w:pPr>
+        <w:tabs>
+          <w:tab w:val="num" w:pos="1440"/>
+        </w:tabs>
+        <w:ind w:left="1440" w:hanging="360"/>
+      </w:pPr>
+      <w:rPr>
+        <w:rFonts w:ascii="Courier New" w:hAnsi="Courier New" w:hint="default"/>
+        <w:sz w:val="20"/>
+      </w:rPr>
+    </w:lvl>
+    <w:lvl w:ilvl="2">
+      <w:start w:val="1"/>
+      <w:numFmt w:val="bullet"/>
+      <w:lvlText w:val=""/>
+      <w:lvlJc w:val="left"/>
+      <w:pPr>
+        <w:tabs>
+          <w:tab w:val="num" w:pos="2160"/>
+        </w:tabs>
+        <w:ind w:left="2160" w:hanging="360"/>
+      </w:pPr>
+      <w:rPr>
+        <w:rFonts w:ascii="Wingdings" w:hAnsi="Wingdings" w:hint="default"/>
+        <w:sz w:val="20"/>
+      </w:rPr>
+    </w:lvl>
+    <w:lvl w:ilvl="3" w:tentative="1">
+      <w:start w:val="1"/>
+      <w:numFmt w:val="decimal"/>
+      <w:lvlText w:val="%4."/>
+      <w:lvlJc w:val="left"/>
+      <w:pPr>
+        <w:tabs>
+          <w:tab w:val="num" w:pos="2880"/>
+        </w:tabs>
+        <w:ind w:left="2880" w:hanging="360"/>
+      </w:pPr>
+    </w:lvl>
+    <w:lvl w:ilvl="4" w:tentative="1">
+      <w:start w:val="1"/>
+      <w:numFmt w:val="decimal"/>
+      <w:lvlText w:val="%5."/>
+      <w:lvlJc w:val="left"/>
+      <w:pPr>
+        <w:tabs>
+          <w:tab w:val="num" w:pos="3600"/>
+        </w:tabs>
+        <w:ind w:left="3600" w:hanging="360"/>
+      </w:pPr>
+    </w:lvl>
+    <w:lvl w:ilvl="5" w:tentative="1">
+      <w:start w:val="1"/>
+      <w:numFmt w:val="decimal"/>
+      <w:lvlText w:val="%6."/>
+      <w:lvlJc w:val="left"/>
+      <w:pPr>
+        <w:tabs>
+          <w:tab w:val="num" w:pos="4320"/>
+        </w:tabs>
+        <w:ind w:left="4320" w:hanging="360"/>
+      </w:pPr>
+    </w:lvl>
+    <w:lvl w:ilvl="6" w:tentative="1">
+      <w:start w:val="1"/>
+      <w:numFmt w:val="decimal"/>
+      <w:lvlText w:val="%7."/>
+      <w:lvlJc w:val="left"/>
+      <w:pPr>
+        <w:tabs>
+          <w:tab w:val="num" w:pos="5040"/>
+        </w:tabs>
+        <w:ind w:left="5040" w:hanging="360"/>
+      </w:pPr>
+    </w:lvl>
+    <w:lvl w:ilvl="7" w:tentative="1">
+      <w:start w:val="1"/>
+      <w:numFmt w:val="decimal"/>
+      <w:lvlText w:val="%8."/>
+      <w:lvlJc w:val="left"/>
+      <w:pPr>
+        <w:tabs>
+          <w:tab w:val="num" w:pos="5760"/>
+        </w:tabs>
+        <w:ind w:left="5760" w:hanging="360"/>
+      </w:pPr>
+    </w:lvl>
+    <w:lvl w:ilvl="8" w:tentative="1">
+      <w:start w:val="1"/>
+      <w:numFmt w:val="decimal"/>
+      <w:lvlText w:val="%9."/>
+      <w:lvlJc w:val="left"/>
+      <w:pPr>
+        <w:tabs>
+          <w:tab w:val="num" w:pos="6480"/>
+        </w:tabs>
+        <w:ind w:left="6480" w:hanging="360"/>
+      </w:pPr>
+    </w:lvl>
+  </w:abstractNum>
+  <w:abstractNum w:abstractNumId="16" w15:restartNumberingAfterBreak="0">
     <w:nsid w:val="71EF3D3F"/>
     <w:multiLevelType w:val="hybridMultilevel"/>
     <w:tmpl w:val="52C6C9D4"/>
@@ -4207,7 +6754,7 @@
       </w:pPr>
     </w:lvl>
   </w:abstractNum>
-  <w:abstractNum w:abstractNumId="13" w15:restartNumberingAfterBreak="0">
+  <w:abstractNum w:abstractNumId="17" w15:restartNumberingAfterBreak="0">
     <w:nsid w:val="7B596127"/>
     <w:multiLevelType w:val="hybridMultilevel"/>
     <w:tmpl w:val="902200BC"/>
@@ -4297,46 +6844,58 @@
     </w:lvl>
   </w:abstractNum>
   <w:num w:numId="1" w16cid:durableId="1199007363">
+    <w:abstractNumId w:val="10"/>
+  </w:num>
+  <w:num w:numId="2" w16cid:durableId="1127898486">
     <w:abstractNumId w:val="8"/>
   </w:num>
-  <w:num w:numId="2" w16cid:durableId="1127898486">
+  <w:num w:numId="3" w16cid:durableId="771971238">
+    <w:abstractNumId w:val="3"/>
+  </w:num>
+  <w:num w:numId="4" w16cid:durableId="1279029314">
+    <w:abstractNumId w:val="12"/>
+  </w:num>
+  <w:num w:numId="5" w16cid:durableId="2059161684">
+    <w:abstractNumId w:val="14"/>
+  </w:num>
+  <w:num w:numId="6" w16cid:durableId="698318193">
+    <w:abstractNumId w:val="9"/>
+  </w:num>
+  <w:num w:numId="7" w16cid:durableId="1568876841">
+    <w:abstractNumId w:val="4"/>
+  </w:num>
+  <w:num w:numId="8" w16cid:durableId="1040983085">
+    <w:abstractNumId w:val="5"/>
+  </w:num>
+  <w:num w:numId="9" w16cid:durableId="1598058430">
+    <w:abstractNumId w:val="16"/>
+  </w:num>
+  <w:num w:numId="10" w16cid:durableId="919606863">
     <w:abstractNumId w:val="6"/>
   </w:num>
-  <w:num w:numId="3" w16cid:durableId="771971238">
+  <w:num w:numId="11" w16cid:durableId="1668046851">
     <w:abstractNumId w:val="1"/>
   </w:num>
-  <w:num w:numId="4" w16cid:durableId="1279029314">
-    <w:abstractNumId w:val="9"/>
+  <w:num w:numId="12" w16cid:durableId="1849979269">
+    <w:abstractNumId w:val="17"/>
   </w:num>
-  <w:num w:numId="5" w16cid:durableId="2059161684">
-    <w:abstractNumId w:val="11"/>
+  <w:num w:numId="13" w16cid:durableId="513958644">
+    <w:abstractNumId w:val="13"/>
   </w:num>
-  <w:num w:numId="6" w16cid:durableId="698318193">
+  <w:num w:numId="14" w16cid:durableId="54547075">
     <w:abstractNumId w:val="7"/>
   </w:num>
-  <w:num w:numId="7" w16cid:durableId="1568876841">
+  <w:num w:numId="15" w16cid:durableId="895094390">
+    <w:abstractNumId w:val="15"/>
+  </w:num>
+  <w:num w:numId="16" w16cid:durableId="942346388">
     <w:abstractNumId w:val="2"/>
   </w:num>
-  <w:num w:numId="8" w16cid:durableId="1040983085">
-    <w:abstractNumId w:val="3"/>
-  </w:num>
-  <w:num w:numId="9" w16cid:durableId="1598058430">
-    <w:abstractNumId w:val="12"/>
-  </w:num>
-  <w:num w:numId="10" w16cid:durableId="919606863">
-    <w:abstractNumId w:val="4"/>
-  </w:num>
-  <w:num w:numId="11" w16cid:durableId="1668046851">
+  <w:num w:numId="17" w16cid:durableId="1159883763">
     <w:abstractNumId w:val="0"/>
   </w:num>
-  <w:num w:numId="12" w16cid:durableId="1849979269">
-    <w:abstractNumId w:val="13"/>
-  </w:num>
-  <w:num w:numId="13" w16cid:durableId="513958644">
-    <w:abstractNumId w:val="10"/>
-  </w:num>
-  <w:num w:numId="14" w16cid:durableId="54547075">
-    <w:abstractNumId w:val="5"/>
+  <w:num w:numId="18" w16cid:durableId="390615645">
+    <w:abstractNumId w:val="11"/>
   </w:num>
 </w:numbering>
 </file>
@@ -4832,7 +7391,6 @@
     <w:next w:val="Normal"/>
     <w:link w:val="Heading4Char"/>
     <w:uiPriority w:val="9"/>
-    <w:semiHidden/>
     <w:unhideWhenUsed/>
     <w:qFormat/>
     <w:rsid w:val="00FD3ACE"/>
@@ -4858,7 +7416,6 @@
     <w:next w:val="Normal"/>
     <w:link w:val="Heading5Char"/>
     <w:uiPriority w:val="9"/>
-    <w:semiHidden/>
     <w:unhideWhenUsed/>
     <w:qFormat/>
     <w:rsid w:val="00FD3ACE"/>
@@ -4979,7 +7536,6 @@
   <w:style w:type="character" w:default="1" w:styleId="DefaultParagraphFont">
     <w:name w:val="Default Paragraph Font"/>
     <w:uiPriority w:val="1"/>
-    <w:semiHidden/>
     <w:unhideWhenUsed/>
   </w:style>
   <w:style w:type="table" w:default="1" w:styleId="TableNormal">
@@ -5047,7 +7603,6 @@
     <w:basedOn w:val="DefaultParagraphFont"/>
     <w:link w:val="Heading4"/>
     <w:uiPriority w:val="9"/>
-    <w:semiHidden/>
     <w:rsid w:val="00FD3ACE"/>
     <w:rPr>
       <w:rFonts w:eastAsiaTheme="majorEastAsia" w:cstheme="majorBidi"/>
@@ -5061,7 +7616,6 @@
     <w:basedOn w:val="DefaultParagraphFont"/>
     <w:link w:val="Heading5"/>
     <w:uiPriority w:val="9"/>
-    <w:semiHidden/>
     <w:rsid w:val="00FD3ACE"/>
     <w:rPr>
       <w:rFonts w:eastAsiaTheme="majorEastAsia" w:cstheme="majorBidi"/>
@@ -5391,6 +7945,18 @@
       <w:shd w:val="clear" w:color="auto" w:fill="E1DFDD"/>
     </w:rPr>
   </w:style>
+  <w:style w:type="paragraph" w:customStyle="1" w:styleId="whitespace-pre-wrap">
+    <w:name w:val="whitespace-pre-wrap"/>
+    <w:basedOn w:val="Normal"/>
+    <w:rsid w:val="00A81A19"/>
+    <w:pPr>
+      <w:spacing w:before="100" w:beforeAutospacing="1" w:after="100" w:afterAutospacing="1"/>
+    </w:pPr>
+    <w:rPr>
+      <w:rFonts w:eastAsia="Times New Roman"/>
+      <w:lang w:val="en-IN" w:eastAsia="en-IN"/>
+    </w:rPr>
+  </w:style>
 </w:styles>
 </file>
 

</xml_diff>